<commit_message>
Finalize of BASIC curse!!!!!!!
</commit_message>
<xml_diff>
--- a/basic/lesson41 Карьерная консультация/резюме.docx
+++ b/basic/lesson41 Карьерная консультация/резюме.docx
@@ -16,14 +16,15 @@
       <w:tblGrid>
         <w:gridCol w:w="1134"/>
         <w:gridCol w:w="20"/>
-        <w:gridCol w:w="5319"/>
+        <w:gridCol w:w="3901"/>
+        <w:gridCol w:w="1418"/>
         <w:gridCol w:w="2783"/>
       </w:tblGrid>
       <w:tr>
         <w:tc>
           <w:tcPr>
-            <w:tcW w:w="9256" w:type="dxa"/>
-            <w:gridSpan w:val="4"/>
+            <w:tcW w:w="5055" w:type="dxa"/>
+            <w:gridSpan w:val="3"/>
           </w:tcPr>
           <w:p>
             <w:pPr>
@@ -71,25 +72,7 @@
                 <w:szCs w:val="24"/>
                 <w:lang w:eastAsia="en-US"/>
               </w:rPr>
-              <w:t xml:space="preserve">Мужчина, </w:t>
-            </w:r>
-            <w:r>
-              <w:rPr>
-                <w:rFonts w:ascii="Arial" w:hAnsi="Arial" w:cs="Arial"/>
-                <w:sz w:val="18"/>
-                <w:szCs w:val="24"/>
-                <w:lang w:eastAsia="en-US"/>
-              </w:rPr>
-              <w:t>40</w:t>
-            </w:r>
-            <w:r>
-              <w:rPr>
-                <w:rFonts w:ascii="Arial" w:hAnsi="Arial" w:cs="Arial"/>
-                <w:sz w:val="18"/>
-                <w:szCs w:val="24"/>
-                <w:lang w:eastAsia="en-US"/>
-              </w:rPr>
-              <w:t> лет, родился 11 сентября 1983</w:t>
+              <w:t>Мужчина, 40 лет, родился 11 сентября 1983</w:t>
             </w:r>
           </w:p>
           <w:p>
@@ -159,6 +142,7 @@
               <w:r>
                 <w:rPr>
                   <w:rStyle w:val="a3"/>
+                  <w:rFonts w:ascii="Arial" w:hAnsi="Arial" w:cs="Arial"/>
                   <w:color w:val="auto"/>
                   <w:sz w:val="18"/>
                   <w:szCs w:val="24"/>
@@ -257,6 +241,58 @@
             </w:r>
           </w:p>
         </w:tc>
+        <w:tc>
+          <w:tcPr>
+            <w:tcW w:w="4201" w:type="dxa"/>
+            <w:gridSpan w:val="2"/>
+          </w:tcPr>
+          <w:p>
+            <w:pPr>
+              <w:widowControl w:val="0"/>
+              <w:autoSpaceDE w:val="0"/>
+              <w:autoSpaceDN w:val="0"/>
+              <w:adjustRightInd w:val="0"/>
+              <w:spacing w:after="0" w:line="260" w:lineRule="atLeast"/>
+              <w:jc w:val="right"/>
+              <w:rPr>
+                <w:rFonts w:ascii="Arial" w:hAnsi="Arial" w:cs="Arial"/>
+                <w:sz w:val="24"/>
+                <w:szCs w:val="24"/>
+                <w:lang w:eastAsia="en-US"/>
+              </w:rPr>
+            </w:pPr>
+            <w:r>
+              <w:rPr>
+                <w:rFonts w:ascii="Arial" w:hAnsi="Arial" w:cs="Arial"/>
+              </w:rPr>
+              <w:object w:dxaOrig="7995" w:dyaOrig="8415" w14:anchorId="2A2B78A8">
+                <v:shapetype id="_x0000_t75" coordsize="21600,21600" o:spt="75" o:preferrelative="t" path="m@4@5l@4@11@9@11@9@5xe" filled="f" stroked="f">
+                  <v:stroke joinstyle="miter"/>
+                  <v:formulas>
+                    <v:f eqn="if lineDrawn pixelLineWidth 0"/>
+                    <v:f eqn="sum @0 1 0"/>
+                    <v:f eqn="sum 0 0 @1"/>
+                    <v:f eqn="prod @2 1 2"/>
+                    <v:f eqn="prod @3 21600 pixelWidth"/>
+                    <v:f eqn="prod @3 21600 pixelHeight"/>
+                    <v:f eqn="sum @0 0 1"/>
+                    <v:f eqn="prod @6 1 2"/>
+                    <v:f eqn="prod @7 21600 pixelWidth"/>
+                    <v:f eqn="sum @8 21600 0"/>
+                    <v:f eqn="prod @7 21600 pixelHeight"/>
+                    <v:f eqn="sum @10 21600 0"/>
+                  </v:formulas>
+                  <v:path o:extrusionok="f" gradientshapeok="t" o:connecttype="rect"/>
+                  <o:lock v:ext="edit" aspectratio="t"/>
+                </v:shapetype>
+                <v:shape id="_x0000_i1052" type="#_x0000_t75" style="width:123pt;height:129.75pt" o:ole="">
+                  <v:imagedata r:id="rId6" o:title=""/>
+                </v:shape>
+                <o:OLEObject Type="Embed" ProgID="PBrush" ShapeID="_x0000_i1052" DrawAspect="Content" ObjectID="_1757407350" r:id="rId7"/>
+              </w:object>
+            </w:r>
+          </w:p>
+        </w:tc>
       </w:tr>
       <w:tr>
         <w:trPr>
@@ -265,7 +301,7 @@
         <w:tc>
           <w:tcPr>
             <w:tcW w:w="9256" w:type="dxa"/>
-            <w:gridSpan w:val="4"/>
+            <w:gridSpan w:val="5"/>
             <w:tcMar>
               <w:top w:w="0" w:type="dxa"/>
               <w:left w:w="0" w:type="dxa"/>
@@ -307,7 +343,7 @@
         <w:tc>
           <w:tcPr>
             <w:tcW w:w="6473" w:type="dxa"/>
-            <w:gridSpan w:val="3"/>
+            <w:gridSpan w:val="4"/>
             <w:tcMar>
               <w:top w:w="0" w:type="dxa"/>
               <w:left w:w="0" w:type="dxa"/>
@@ -375,27 +411,18 @@
               <w:rPr>
                 <w:rFonts w:ascii="Arial" w:hAnsi="Arial" w:cs="Arial"/>
                 <w:sz w:val="18"/>
-                <w:szCs w:val="24"/>
-                <w:lang w:eastAsia="en-US"/>
-              </w:rPr>
-            </w:pPr>
-            <w:r>
-              <w:rPr>
-                <w:rFonts w:ascii="Arial" w:hAnsi="Arial" w:cs="Arial"/>
-                <w:sz w:val="18"/>
-                <w:szCs w:val="24"/>
-                <w:lang w:eastAsia="en-US"/>
-              </w:rPr>
-              <w:t>• Программирование, Разработка С</w:t>
-            </w:r>
-            <w:r>
-              <w:rPr>
-                <w:rFonts w:ascii="Arial" w:hAnsi="Arial" w:cs="Arial"/>
-                <w:sz w:val="18"/>
-                <w:szCs w:val="24"/>
-                <w:lang w:eastAsia="en-US"/>
-              </w:rPr>
-              <w:t xml:space="preserve">, </w:t>
+                <w:szCs w:val="18"/>
+                <w:lang w:val="en-US" w:eastAsia="en-US"/>
+              </w:rPr>
+            </w:pPr>
+            <w:r>
+              <w:rPr>
+                <w:rFonts w:ascii="Arial" w:hAnsi="Arial" w:cs="Arial"/>
+                <w:sz w:val="18"/>
+                <w:szCs w:val="24"/>
+                <w:lang w:eastAsia="en-US"/>
+              </w:rPr>
+              <w:t xml:space="preserve">• Программирование, Разработка С, </w:t>
             </w:r>
             <w:r>
               <w:rPr>
@@ -423,6 +450,15 @@
                 <w:lang w:val="en-US" w:eastAsia="en-US"/>
               </w:rPr>
               <w:t>Qt</w:t>
+            </w:r>
+            <w:r>
+              <w:rPr>
+                <w:rFonts w:ascii="Arial" w:hAnsi="Arial" w:cs="Arial"/>
+                <w:sz w:val="18"/>
+                <w:szCs w:val="18"/>
+                <w:lang w:val="en-US" w:eastAsia="en-US"/>
+              </w:rPr>
+              <w:t xml:space="preserve"> </w:t>
             </w:r>
           </w:p>
           <w:p>
@@ -437,18 +473,9 @@
                 <w:rFonts w:ascii="Arial" w:hAnsi="Arial" w:cs="Arial"/>
                 <w:sz w:val="18"/>
                 <w:szCs w:val="24"/>
-                <w:lang w:eastAsia="en-US"/>
-              </w:rPr>
-            </w:pPr>
-            <w:r>
-              <w:rPr>
-                <w:rFonts w:ascii="Arial" w:hAnsi="Arial" w:cs="Arial"/>
-                <w:sz w:val="18"/>
-                <w:szCs w:val="24"/>
-                <w:lang w:eastAsia="en-US"/>
-              </w:rPr>
-              <w:t>• Инженер</w:t>
-            </w:r>
+                <w:lang w:val="en-US" w:eastAsia="en-US"/>
+              </w:rPr>
+            </w:pPr>
           </w:p>
           <w:p>
             <w:pPr>
@@ -457,14 +484,22 @@
               <w:autoSpaceDN w:val="0"/>
               <w:adjustRightInd w:val="0"/>
               <w:spacing w:after="0" w:line="260" w:lineRule="atLeast"/>
-              <w:ind w:left="300"/>
-              <w:rPr>
-                <w:rFonts w:ascii="Arial" w:hAnsi="Arial" w:cs="Arial"/>
-                <w:sz w:val="18"/>
-                <w:szCs w:val="24"/>
-                <w:lang w:eastAsia="en-US"/>
-              </w:rPr>
-            </w:pPr>
+              <w:rPr>
+                <w:rFonts w:ascii="Arial" w:hAnsi="Arial" w:cs="Arial"/>
+                <w:sz w:val="18"/>
+                <w:szCs w:val="24"/>
+                <w:lang w:eastAsia="en-US"/>
+              </w:rPr>
+            </w:pPr>
+            <w:r>
+              <w:rPr>
+                <w:rFonts w:ascii="Arial" w:hAnsi="Arial" w:cs="Arial"/>
+                <w:sz w:val="18"/>
+                <w:szCs w:val="24"/>
+                <w:lang w:eastAsia="en-US"/>
+              </w:rPr>
+              <w:t>Занятость: полная занятость</w:t>
+            </w:r>
           </w:p>
           <w:p>
             <w:pPr>
@@ -475,31 +510,7 @@
               <w:spacing w:after="0" w:line="260" w:lineRule="atLeast"/>
               <w:rPr>
                 <w:rFonts w:ascii="Arial" w:hAnsi="Arial" w:cs="Arial"/>
-                <w:sz w:val="18"/>
-                <w:szCs w:val="24"/>
-                <w:lang w:eastAsia="en-US"/>
-              </w:rPr>
-            </w:pPr>
-            <w:r>
-              <w:rPr>
-                <w:rFonts w:ascii="Arial" w:hAnsi="Arial" w:cs="Arial"/>
-                <w:sz w:val="18"/>
-                <w:szCs w:val="24"/>
-                <w:lang w:eastAsia="en-US"/>
-              </w:rPr>
-              <w:t>Занятость: полная занятость</w:t>
-            </w:r>
-          </w:p>
-          <w:p>
-            <w:pPr>
-              <w:widowControl w:val="0"/>
-              <w:autoSpaceDE w:val="0"/>
-              <w:autoSpaceDN w:val="0"/>
-              <w:adjustRightInd w:val="0"/>
-              <w:spacing w:after="0" w:line="260" w:lineRule="atLeast"/>
-              <w:rPr>
-                <w:rFonts w:ascii="Arial" w:hAnsi="Arial" w:cs="Arial"/>
-                <w:sz w:val="18"/>
+                <w:sz w:val="24"/>
                 <w:szCs w:val="24"/>
                 <w:lang w:eastAsia="en-US"/>
               </w:rPr>
@@ -513,21 +524,6 @@
               </w:rPr>
               <w:t>График работы: полный день</w:t>
             </w:r>
-          </w:p>
-          <w:p>
-            <w:pPr>
-              <w:widowControl w:val="0"/>
-              <w:autoSpaceDE w:val="0"/>
-              <w:autoSpaceDN w:val="0"/>
-              <w:adjustRightInd w:val="0"/>
-              <w:spacing w:after="0" w:line="260" w:lineRule="atLeast"/>
-              <w:rPr>
-                <w:rFonts w:ascii="Arial" w:hAnsi="Arial" w:cs="Arial"/>
-                <w:sz w:val="24"/>
-                <w:szCs w:val="24"/>
-                <w:lang w:eastAsia="en-US"/>
-              </w:rPr>
-            </w:pPr>
             <w:r>
               <w:rPr>
                 <w:rFonts w:ascii="Arial" w:hAnsi="Arial" w:cs="Arial"/>
@@ -583,7 +579,7 @@
         <w:tc>
           <w:tcPr>
             <w:tcW w:w="9256" w:type="dxa"/>
-            <w:gridSpan w:val="4"/>
+            <w:gridSpan w:val="5"/>
             <w:tcMar>
               <w:top w:w="0" w:type="dxa"/>
               <w:left w:w="0" w:type="dxa"/>
@@ -703,7 +699,7 @@
         <w:tc>
           <w:tcPr>
             <w:tcW w:w="8102" w:type="dxa"/>
-            <w:gridSpan w:val="2"/>
+            <w:gridSpan w:val="3"/>
             <w:tcMar>
               <w:top w:w="0" w:type="dxa"/>
               <w:left w:w="0" w:type="dxa"/>
@@ -720,19 +716,20 @@
               <w:spacing w:after="0" w:line="260" w:lineRule="atLeast"/>
               <w:rPr>
                 <w:rFonts w:ascii="Arial" w:hAnsi="Arial" w:cs="Arial"/>
-                <w:sz w:val="24"/>
-                <w:szCs w:val="24"/>
-                <w:lang w:eastAsia="en-US"/>
-              </w:rPr>
-            </w:pPr>
-            <w:r>
-              <w:rPr>
-                <w:rFonts w:ascii="Arial" w:hAnsi="Arial" w:cs="Arial"/>
                 <w:b/>
                 <w:sz w:val="24"/>
                 <w:szCs w:val="24"/>
                 <w:lang w:eastAsia="en-US"/>
               </w:rPr>
+            </w:pPr>
+            <w:r>
+              <w:rPr>
+                <w:rFonts w:ascii="Arial" w:hAnsi="Arial" w:cs="Arial"/>
+                <w:b/>
+                <w:sz w:val="24"/>
+                <w:szCs w:val="24"/>
+                <w:lang w:eastAsia="en-US"/>
+              </w:rPr>
               <w:t>ООО НПП «ИТЭЛМА»</w:t>
             </w:r>
           </w:p>
@@ -742,6 +739,30 @@
               <w:autoSpaceDE w:val="0"/>
               <w:autoSpaceDN w:val="0"/>
               <w:adjustRightInd w:val="0"/>
+              <w:spacing w:after="0" w:line="260" w:lineRule="atLeast"/>
+              <w:rPr>
+                <w:rFonts w:ascii="Arial" w:hAnsi="Arial" w:cs="Arial"/>
+                <w:sz w:val="18"/>
+                <w:szCs w:val="18"/>
+                <w:lang w:eastAsia="en-US"/>
+              </w:rPr>
+            </w:pPr>
+            <w:r>
+              <w:rPr>
+                <w:rFonts w:ascii="Arial" w:hAnsi="Arial" w:cs="Arial"/>
+                <w:sz w:val="18"/>
+                <w:szCs w:val="18"/>
+                <w:lang w:eastAsia="en-US"/>
+              </w:rPr>
+              <w:t>Ведущее предприятие по направлению разработки и производства электроники в группе компаний ИТЭЛМА</w:t>
+            </w:r>
+          </w:p>
+          <w:p>
+            <w:pPr>
+              <w:widowControl w:val="0"/>
+              <w:autoSpaceDE w:val="0"/>
+              <w:autoSpaceDN w:val="0"/>
+              <w:adjustRightInd w:val="0"/>
               <w:spacing w:after="60" w:line="260" w:lineRule="atLeast"/>
               <w:rPr>
                 <w:rFonts w:ascii="Arial" w:hAnsi="Arial" w:cs="Arial"/>
@@ -760,29 +781,856 @@
               <w:spacing w:after="60" w:line="260" w:lineRule="atLeast"/>
               <w:rPr>
                 <w:rFonts w:ascii="Arial" w:hAnsi="Arial" w:cs="Arial"/>
-                <w:sz w:val="18"/>
-                <w:szCs w:val="24"/>
-                <w:lang w:eastAsia="en-US"/>
-              </w:rPr>
-            </w:pPr>
-            <w:r>
-              <w:rPr>
-                <w:rFonts w:ascii="Arial" w:hAnsi="Arial" w:cs="Arial"/>
-                <w:sz w:val="18"/>
-                <w:szCs w:val="24"/>
-                <w:lang w:eastAsia="en-US"/>
-              </w:rPr>
-              <w:t xml:space="preserve">С 2022 года старший инженер </w:t>
-            </w:r>
-            <w:r>
-              <w:rPr>
-                <w:rFonts w:ascii="Arial" w:hAnsi="Arial" w:cs="Arial"/>
-                <w:sz w:val="18"/>
-                <w:szCs w:val="24"/>
+                <w:sz w:val="20"/>
+                <w:szCs w:val="20"/>
+                <w:lang w:eastAsia="en-US"/>
+              </w:rPr>
+            </w:pPr>
+            <w:r>
+              <w:rPr>
+                <w:rFonts w:ascii="Arial" w:hAnsi="Arial" w:cs="Arial"/>
+                <w:sz w:val="20"/>
+                <w:szCs w:val="20"/>
+                <w:lang w:eastAsia="en-US"/>
+              </w:rPr>
+              <w:t xml:space="preserve">С 2022 года </w:t>
+            </w:r>
+            <w:r>
+              <w:rPr>
+                <w:rFonts w:ascii="Arial" w:hAnsi="Arial" w:cs="Arial"/>
+                <w:sz w:val="20"/>
+                <w:szCs w:val="20"/>
+                <w:lang w:eastAsia="en-US"/>
+              </w:rPr>
+              <w:t>С</w:t>
+            </w:r>
+            <w:r>
+              <w:rPr>
+                <w:rFonts w:ascii="Arial" w:hAnsi="Arial" w:cs="Arial"/>
+                <w:b/>
+                <w:bCs/>
+                <w:sz w:val="20"/>
+                <w:szCs w:val="20"/>
+                <w:lang w:eastAsia="en-US"/>
+              </w:rPr>
+              <w:t xml:space="preserve">тарший инженер </w:t>
+            </w:r>
+            <w:r>
+              <w:rPr>
+                <w:rFonts w:ascii="Arial" w:hAnsi="Arial" w:cs="Arial"/>
+                <w:b/>
+                <w:bCs/>
+                <w:sz w:val="20"/>
+                <w:szCs w:val="20"/>
                 <w:lang w:eastAsia="en-US"/>
               </w:rPr>
               <w:t>программист</w:t>
             </w:r>
+          </w:p>
+          <w:p>
+            <w:pPr>
+              <w:widowControl w:val="0"/>
+              <w:autoSpaceDE w:val="0"/>
+              <w:autoSpaceDN w:val="0"/>
+              <w:adjustRightInd w:val="0"/>
+              <w:spacing w:after="60" w:line="260" w:lineRule="atLeast"/>
+              <w:rPr>
+                <w:rFonts w:ascii="Arial" w:hAnsi="Arial" w:cs="Arial"/>
+                <w:b/>
+                <w:bCs/>
+                <w:color w:val="333333"/>
+                <w:sz w:val="20"/>
+                <w:szCs w:val="20"/>
+                <w:shd w:val="clear" w:color="auto" w:fill="FFFFFF"/>
+                <w:lang w:eastAsia="en-US"/>
+              </w:rPr>
+            </w:pPr>
+            <w:r>
+              <w:rPr>
+                <w:rFonts w:ascii="Arial" w:hAnsi="Arial" w:cs="Arial"/>
+                <w:b/>
+                <w:bCs/>
+                <w:color w:val="333333"/>
+                <w:sz w:val="20"/>
+                <w:szCs w:val="20"/>
+                <w:shd w:val="clear" w:color="auto" w:fill="FFFFFF"/>
+                <w:lang w:val="en-US" w:eastAsia="en-US"/>
+              </w:rPr>
+              <w:t>Full</w:t>
+            </w:r>
+            <w:r>
+              <w:rPr>
+                <w:rFonts w:ascii="Arial" w:hAnsi="Arial" w:cs="Arial"/>
+                <w:b/>
+                <w:bCs/>
+                <w:color w:val="333333"/>
+                <w:sz w:val="20"/>
+                <w:szCs w:val="20"/>
+                <w:shd w:val="clear" w:color="auto" w:fill="FFFFFF"/>
+                <w:lang w:eastAsia="en-US"/>
+              </w:rPr>
+              <w:t xml:space="preserve"> </w:t>
+            </w:r>
+            <w:r>
+              <w:rPr>
+                <w:rFonts w:ascii="Arial" w:hAnsi="Arial" w:cs="Arial"/>
+                <w:b/>
+                <w:bCs/>
+                <w:color w:val="333333"/>
+                <w:sz w:val="20"/>
+                <w:szCs w:val="20"/>
+                <w:shd w:val="clear" w:color="auto" w:fill="FFFFFF"/>
+                <w:lang w:val="en-US" w:eastAsia="en-US"/>
+              </w:rPr>
+              <w:t>stack</w:t>
+            </w:r>
+            <w:r>
+              <w:rPr>
+                <w:rFonts w:ascii="Arial" w:hAnsi="Arial" w:cs="Arial"/>
+                <w:b/>
+                <w:bCs/>
+                <w:color w:val="333333"/>
+                <w:sz w:val="20"/>
+                <w:szCs w:val="20"/>
+                <w:shd w:val="clear" w:color="auto" w:fill="FFFFFF"/>
+                <w:lang w:eastAsia="en-US"/>
+              </w:rPr>
+              <w:t xml:space="preserve"> разработчик С, С++. </w:t>
+            </w:r>
+            <w:r>
+              <w:rPr>
+                <w:rFonts w:ascii="Arial" w:hAnsi="Arial" w:cs="Arial"/>
+                <w:b/>
+                <w:bCs/>
+                <w:color w:val="333333"/>
+                <w:sz w:val="20"/>
+                <w:szCs w:val="20"/>
+                <w:shd w:val="clear" w:color="auto" w:fill="FFFFFF"/>
+                <w:lang w:val="en-US" w:eastAsia="en-US"/>
+              </w:rPr>
+              <w:t>B</w:t>
+            </w:r>
+            <w:proofErr w:type="spellStart"/>
+            <w:r>
+              <w:rPr>
+                <w:rFonts w:ascii="Arial" w:hAnsi="Arial" w:cs="Arial"/>
+                <w:b/>
+                <w:bCs/>
+                <w:color w:val="333333"/>
+                <w:sz w:val="20"/>
+                <w:szCs w:val="20"/>
+                <w:shd w:val="clear" w:color="auto" w:fill="FFFFFF"/>
+                <w:lang w:eastAsia="en-US"/>
+              </w:rPr>
+              <w:t>are</w:t>
+            </w:r>
+            <w:proofErr w:type="spellEnd"/>
+            <w:r>
+              <w:rPr>
+                <w:rFonts w:ascii="Arial" w:hAnsi="Arial" w:cs="Arial"/>
+                <w:b/>
+                <w:bCs/>
+                <w:color w:val="333333"/>
+                <w:sz w:val="20"/>
+                <w:szCs w:val="20"/>
+                <w:shd w:val="clear" w:color="auto" w:fill="FFFFFF"/>
+                <w:lang w:eastAsia="en-US"/>
+              </w:rPr>
+              <w:t xml:space="preserve"> </w:t>
+            </w:r>
+            <w:proofErr w:type="spellStart"/>
+            <w:r>
+              <w:rPr>
+                <w:rFonts w:ascii="Arial" w:hAnsi="Arial" w:cs="Arial"/>
+                <w:b/>
+                <w:bCs/>
+                <w:color w:val="333333"/>
+                <w:sz w:val="20"/>
+                <w:szCs w:val="20"/>
+                <w:shd w:val="clear" w:color="auto" w:fill="FFFFFF"/>
+                <w:lang w:eastAsia="en-US"/>
+              </w:rPr>
+              <w:t>metal</w:t>
+            </w:r>
+            <w:proofErr w:type="spellEnd"/>
+            <w:r>
+              <w:rPr>
+                <w:rFonts w:ascii="Arial" w:hAnsi="Arial" w:cs="Arial"/>
+                <w:b/>
+                <w:bCs/>
+                <w:color w:val="333333"/>
+                <w:sz w:val="20"/>
+                <w:szCs w:val="20"/>
+                <w:shd w:val="clear" w:color="auto" w:fill="FFFFFF"/>
+                <w:lang w:eastAsia="en-US"/>
+              </w:rPr>
+              <w:t xml:space="preserve"> разработчик. Разработчик графических приложений.</w:t>
+            </w:r>
+          </w:p>
+          <w:p>
+            <w:pPr>
+              <w:widowControl w:val="0"/>
+              <w:autoSpaceDE w:val="0"/>
+              <w:autoSpaceDN w:val="0"/>
+              <w:adjustRightInd w:val="0"/>
+              <w:spacing w:after="60" w:line="260" w:lineRule="atLeast"/>
+              <w:rPr>
+                <w:rFonts w:ascii="Arial" w:hAnsi="Arial" w:cs="Arial"/>
+                <w:sz w:val="18"/>
+                <w:szCs w:val="18"/>
+                <w:lang w:eastAsia="en-US"/>
+              </w:rPr>
+            </w:pPr>
+            <w:r>
+              <w:rPr>
+                <w:rFonts w:ascii="Arial" w:hAnsi="Arial" w:cs="Arial"/>
+                <w:sz w:val="18"/>
+                <w:szCs w:val="18"/>
+                <w:lang w:eastAsia="en-US"/>
+              </w:rPr>
+              <w:t>Проект</w:t>
+            </w:r>
+            <w:r>
+              <w:rPr>
+                <w:rFonts w:ascii="Arial" w:hAnsi="Arial" w:cs="Arial"/>
+                <w:color w:val="333333"/>
+                <w:sz w:val="18"/>
+                <w:szCs w:val="18"/>
+                <w:shd w:val="clear" w:color="auto" w:fill="FFFFFF"/>
+                <w:lang w:eastAsia="en-US"/>
+              </w:rPr>
+              <w:t>: разработал г</w:t>
+            </w:r>
+            <w:r>
+              <w:rPr>
+                <w:rFonts w:ascii="Arial" w:hAnsi="Arial" w:cs="Arial"/>
+                <w:sz w:val="18"/>
+                <w:szCs w:val="18"/>
+                <w:lang w:eastAsia="en-US"/>
+              </w:rPr>
+              <w:t>рафически</w:t>
+            </w:r>
+            <w:r>
+              <w:rPr>
+                <w:rFonts w:ascii="Arial" w:hAnsi="Arial" w:cs="Arial"/>
+                <w:sz w:val="18"/>
+                <w:szCs w:val="18"/>
+                <w:lang w:eastAsia="en-US"/>
+              </w:rPr>
+              <w:t>е</w:t>
+            </w:r>
+            <w:r>
+              <w:rPr>
+                <w:rFonts w:ascii="Arial" w:hAnsi="Arial" w:cs="Arial"/>
+                <w:sz w:val="18"/>
+                <w:szCs w:val="18"/>
+                <w:lang w:eastAsia="en-US"/>
+              </w:rPr>
+              <w:t xml:space="preserve"> приложения для ПК для настройки и тестирования изделий.</w:t>
+            </w:r>
+          </w:p>
+          <w:p>
+            <w:pPr>
+              <w:widowControl w:val="0"/>
+              <w:autoSpaceDE w:val="0"/>
+              <w:autoSpaceDN w:val="0"/>
+              <w:adjustRightInd w:val="0"/>
+              <w:spacing w:after="60" w:line="260" w:lineRule="atLeast"/>
+              <w:rPr>
+                <w:rFonts w:ascii="Arial" w:hAnsi="Arial" w:cs="Arial"/>
+                <w:b/>
+                <w:bCs/>
+                <w:color w:val="333333"/>
+                <w:sz w:val="18"/>
+                <w:szCs w:val="18"/>
+                <w:shd w:val="clear" w:color="auto" w:fill="FFFFFF"/>
+                <w:lang w:eastAsia="en-US"/>
+              </w:rPr>
+            </w:pPr>
+            <w:r>
+              <w:rPr>
+                <w:rFonts w:ascii="Arial" w:hAnsi="Arial" w:cs="Arial"/>
+                <w:sz w:val="18"/>
+                <w:szCs w:val="18"/>
+                <w:lang w:eastAsia="en-US"/>
+              </w:rPr>
+              <w:t xml:space="preserve">Проект: </w:t>
+            </w:r>
+            <w:r>
+              <w:rPr>
+                <w:rFonts w:ascii="Arial" w:hAnsi="Arial" w:cs="Arial"/>
+                <w:color w:val="333333"/>
+                <w:sz w:val="18"/>
+                <w:szCs w:val="18"/>
+                <w:shd w:val="clear" w:color="auto" w:fill="FFFFFF"/>
+                <w:lang w:eastAsia="en-US"/>
+              </w:rPr>
+              <w:t xml:space="preserve">разработал </w:t>
+            </w:r>
+            <w:r>
+              <w:rPr>
+                <w:rFonts w:ascii="Arial" w:hAnsi="Arial" w:cs="Arial"/>
+                <w:color w:val="333333"/>
+                <w:sz w:val="18"/>
+                <w:szCs w:val="18"/>
+                <w:shd w:val="clear" w:color="auto" w:fill="FFFFFF"/>
+                <w:lang w:eastAsia="en-US"/>
+              </w:rPr>
+              <w:t>ПО</w:t>
+            </w:r>
+            <w:r>
+              <w:rPr>
+                <w:rFonts w:ascii="Arial" w:hAnsi="Arial" w:cs="Arial"/>
+                <w:sz w:val="18"/>
+                <w:szCs w:val="18"/>
+                <w:lang w:eastAsia="en-US"/>
+              </w:rPr>
+              <w:t xml:space="preserve"> на производственную линию для </w:t>
+            </w:r>
+            <w:proofErr w:type="spellStart"/>
+            <w:r>
+              <w:rPr>
+                <w:rFonts w:ascii="Arial" w:hAnsi="Arial" w:cs="Arial"/>
+                <w:sz w:val="18"/>
+                <w:szCs w:val="18"/>
+                <w:lang w:eastAsia="en-US"/>
+              </w:rPr>
+              <w:t>допрограмирования</w:t>
+            </w:r>
+            <w:proofErr w:type="spellEnd"/>
+            <w:r>
+              <w:rPr>
+                <w:rFonts w:ascii="Arial" w:hAnsi="Arial" w:cs="Arial"/>
+                <w:sz w:val="18"/>
+                <w:szCs w:val="18"/>
+                <w:lang w:eastAsia="en-US"/>
+              </w:rPr>
+              <w:t xml:space="preserve"> и проверки изделий.</w:t>
+            </w:r>
+          </w:p>
+          <w:p>
+            <w:pPr>
+              <w:widowControl w:val="0"/>
+              <w:autoSpaceDE w:val="0"/>
+              <w:autoSpaceDN w:val="0"/>
+              <w:adjustRightInd w:val="0"/>
+              <w:spacing w:after="60" w:line="260" w:lineRule="atLeast"/>
+              <w:rPr>
+                <w:rFonts w:ascii="Arial" w:hAnsi="Arial" w:cs="Arial"/>
+                <w:sz w:val="18"/>
+                <w:szCs w:val="18"/>
+                <w:lang w:eastAsia="en-US"/>
+              </w:rPr>
+            </w:pPr>
+            <w:r>
+              <w:rPr>
+                <w:rFonts w:ascii="Arial" w:hAnsi="Arial" w:cs="Arial"/>
+                <w:sz w:val="18"/>
+                <w:szCs w:val="18"/>
+                <w:lang w:eastAsia="en-US"/>
+              </w:rPr>
+              <w:t>М</w:t>
+            </w:r>
+            <w:r>
+              <w:rPr>
+                <w:rFonts w:ascii="Arial" w:hAnsi="Arial" w:cs="Arial"/>
+                <w:sz w:val="18"/>
+                <w:szCs w:val="18"/>
+                <w:lang w:eastAsia="en-US"/>
+              </w:rPr>
+              <w:t>одификации</w:t>
+            </w:r>
+            <w:r>
+              <w:rPr>
+                <w:rFonts w:ascii="Arial" w:hAnsi="Arial" w:cs="Arial"/>
+                <w:sz w:val="18"/>
+                <w:szCs w:val="18"/>
+                <w:lang w:eastAsia="en-US"/>
+              </w:rPr>
+              <w:t xml:space="preserve"> и вспомогательные утилиты</w:t>
+            </w:r>
+            <w:r>
+              <w:rPr>
+                <w:rFonts w:ascii="Arial" w:hAnsi="Arial" w:cs="Arial"/>
+                <w:sz w:val="18"/>
+                <w:szCs w:val="18"/>
+                <w:lang w:eastAsia="en-US"/>
+              </w:rPr>
+              <w:t xml:space="preserve">: </w:t>
+            </w:r>
+            <w:r>
+              <w:rPr>
+                <w:rFonts w:ascii="Arial" w:hAnsi="Arial" w:cs="Arial"/>
+                <w:sz w:val="18"/>
+                <w:szCs w:val="18"/>
+                <w:lang w:eastAsia="en-US"/>
+              </w:rPr>
+              <w:t>сделал р</w:t>
+            </w:r>
+            <w:r>
+              <w:rPr>
+                <w:rFonts w:ascii="Arial" w:hAnsi="Arial" w:cs="Arial"/>
+                <w:sz w:val="18"/>
+                <w:szCs w:val="18"/>
+                <w:lang w:eastAsia="en-US"/>
+              </w:rPr>
+              <w:t>азличный софт для настройки,</w:t>
+            </w:r>
+            <w:r>
+              <w:rPr>
+                <w:rFonts w:ascii="Arial" w:hAnsi="Arial" w:cs="Arial"/>
+                <w:sz w:val="18"/>
+                <w:szCs w:val="18"/>
+                <w:lang w:eastAsia="en-US"/>
+              </w:rPr>
+              <w:t xml:space="preserve"> для</w:t>
+            </w:r>
+            <w:r>
+              <w:rPr>
+                <w:rFonts w:ascii="Arial" w:hAnsi="Arial" w:cs="Arial"/>
+                <w:sz w:val="18"/>
+                <w:szCs w:val="18"/>
+                <w:lang w:eastAsia="en-US"/>
+              </w:rPr>
+              <w:t xml:space="preserve"> проведения сертификации</w:t>
+            </w:r>
+            <w:r>
+              <w:rPr>
+                <w:rFonts w:ascii="Arial" w:hAnsi="Arial" w:cs="Arial"/>
+                <w:sz w:val="18"/>
+                <w:szCs w:val="18"/>
+                <w:lang w:eastAsia="en-US"/>
+              </w:rPr>
+              <w:t>, для</w:t>
+            </w:r>
+            <w:r>
+              <w:rPr>
+                <w:rFonts w:ascii="Arial" w:hAnsi="Arial" w:cs="Arial"/>
+                <w:sz w:val="18"/>
+                <w:szCs w:val="18"/>
+                <w:lang w:eastAsia="en-US"/>
+              </w:rPr>
+              <w:t xml:space="preserve"> тестирования устройств</w:t>
+            </w:r>
+            <w:r>
+              <w:rPr>
+                <w:rFonts w:ascii="Arial" w:hAnsi="Arial" w:cs="Arial"/>
+                <w:sz w:val="18"/>
+                <w:szCs w:val="18"/>
+                <w:lang w:eastAsia="en-US"/>
+              </w:rPr>
+              <w:t>, для</w:t>
+            </w:r>
+            <w:r>
+              <w:rPr>
+                <w:rFonts w:ascii="Arial" w:hAnsi="Arial" w:cs="Arial"/>
+                <w:sz w:val="18"/>
+                <w:szCs w:val="18"/>
+                <w:lang w:eastAsia="en-US"/>
+              </w:rPr>
+              <w:t xml:space="preserve"> </w:t>
+            </w:r>
+            <w:r>
+              <w:rPr>
+                <w:rFonts w:ascii="Arial" w:hAnsi="Arial" w:cs="Arial"/>
+                <w:sz w:val="18"/>
+                <w:szCs w:val="18"/>
+                <w:lang w:eastAsia="en-US"/>
+              </w:rPr>
+              <w:t>п</w:t>
+            </w:r>
+            <w:r>
+              <w:rPr>
+                <w:rFonts w:ascii="Arial" w:hAnsi="Arial" w:cs="Arial"/>
+                <w:sz w:val="18"/>
+                <w:szCs w:val="18"/>
+                <w:lang w:eastAsia="en-US"/>
+              </w:rPr>
+              <w:t>рошивки</w:t>
+            </w:r>
+            <w:r>
+              <w:rPr>
+                <w:rFonts w:ascii="Arial" w:hAnsi="Arial" w:cs="Arial"/>
+                <w:sz w:val="18"/>
+                <w:szCs w:val="18"/>
+                <w:lang w:eastAsia="en-US"/>
+              </w:rPr>
+              <w:t xml:space="preserve"> </w:t>
+            </w:r>
+            <w:r>
+              <w:rPr>
+                <w:rFonts w:ascii="Arial" w:hAnsi="Arial" w:cs="Arial"/>
+                <w:sz w:val="18"/>
+                <w:szCs w:val="18"/>
+                <w:lang w:val="en-US" w:eastAsia="en-US"/>
+              </w:rPr>
+              <w:t>USB</w:t>
+            </w:r>
+            <w:r>
+              <w:rPr>
+                <w:rFonts w:ascii="Arial" w:hAnsi="Arial" w:cs="Arial"/>
+                <w:sz w:val="18"/>
+                <w:szCs w:val="18"/>
+                <w:lang w:eastAsia="en-US"/>
+              </w:rPr>
+              <w:t>-</w:t>
+            </w:r>
+            <w:r>
+              <w:rPr>
+                <w:rFonts w:ascii="Arial" w:hAnsi="Arial" w:cs="Arial"/>
+                <w:sz w:val="18"/>
+                <w:szCs w:val="18"/>
+                <w:lang w:val="en-US" w:eastAsia="en-US"/>
+              </w:rPr>
+              <w:t>CAN</w:t>
+            </w:r>
+            <w:r>
+              <w:rPr>
+                <w:rFonts w:ascii="Arial" w:hAnsi="Arial" w:cs="Arial"/>
+                <w:sz w:val="18"/>
+                <w:szCs w:val="18"/>
+                <w:lang w:eastAsia="en-US"/>
+              </w:rPr>
+              <w:t xml:space="preserve"> адаптеров</w:t>
+            </w:r>
+            <w:r>
+              <w:rPr>
+                <w:rFonts w:ascii="Arial" w:hAnsi="Arial" w:cs="Arial"/>
+                <w:sz w:val="18"/>
+                <w:szCs w:val="18"/>
+                <w:lang w:eastAsia="en-US"/>
+              </w:rPr>
+              <w:t>.</w:t>
+            </w:r>
+          </w:p>
+          <w:p>
+            <w:pPr>
+              <w:widowControl w:val="0"/>
+              <w:autoSpaceDE w:val="0"/>
+              <w:autoSpaceDN w:val="0"/>
+              <w:adjustRightInd w:val="0"/>
+              <w:spacing w:after="60" w:line="260" w:lineRule="atLeast"/>
+              <w:rPr>
+                <w:rFonts w:ascii="Arial" w:hAnsi="Arial" w:cs="Arial"/>
+                <w:sz w:val="18"/>
+                <w:szCs w:val="18"/>
+                <w:lang w:eastAsia="en-US"/>
+              </w:rPr>
+            </w:pPr>
+            <w:r>
+              <w:rPr>
+                <w:rFonts w:ascii="Arial" w:hAnsi="Arial" w:cs="Arial"/>
+                <w:sz w:val="18"/>
+                <w:szCs w:val="18"/>
+                <w:lang w:eastAsia="en-US"/>
+              </w:rPr>
+              <w:t>С чем работал:</w:t>
+            </w:r>
+          </w:p>
+          <w:p>
+            <w:pPr>
+              <w:pStyle w:val="a4"/>
+              <w:widowControl w:val="0"/>
+              <w:numPr>
+                <w:ilvl w:val="0"/>
+                <w:numId w:val="1"/>
+              </w:numPr>
+              <w:autoSpaceDE w:val="0"/>
+              <w:autoSpaceDN w:val="0"/>
+              <w:adjustRightInd w:val="0"/>
+              <w:spacing w:after="60" w:line="260" w:lineRule="atLeast"/>
+              <w:rPr>
+                <w:rFonts w:ascii="Arial" w:hAnsi="Arial" w:cs="Arial"/>
+                <w:sz w:val="18"/>
+                <w:szCs w:val="18"/>
+                <w:lang w:val="en-US" w:eastAsia="en-US"/>
+              </w:rPr>
+            </w:pPr>
+            <w:r>
+              <w:rPr>
+                <w:rFonts w:ascii="Arial" w:hAnsi="Arial" w:cs="Arial"/>
+                <w:sz w:val="18"/>
+                <w:szCs w:val="18"/>
+                <w:lang w:val="en-US" w:eastAsia="en-US"/>
+              </w:rPr>
+              <w:t xml:space="preserve">UART, USB, SPI, </w:t>
+            </w:r>
+            <w:r>
+              <w:rPr>
+                <w:rFonts w:ascii="Arial" w:hAnsi="Arial" w:cs="Arial"/>
+                <w:sz w:val="18"/>
+                <w:szCs w:val="18"/>
+                <w:lang w:val="en-US" w:eastAsia="en-US"/>
+              </w:rPr>
+              <w:t xml:space="preserve">ESP32 </w:t>
+            </w:r>
+            <w:proofErr w:type="spellStart"/>
+            <w:proofErr w:type="gramStart"/>
+            <w:r>
+              <w:rPr>
+                <w:rFonts w:ascii="Arial" w:hAnsi="Arial" w:cs="Arial"/>
+                <w:sz w:val="18"/>
+                <w:szCs w:val="18"/>
+                <w:lang w:val="en-US" w:eastAsia="en-US"/>
+              </w:rPr>
+              <w:t>WiFi</w:t>
+            </w:r>
+            <w:proofErr w:type="spellEnd"/>
+            <w:r>
+              <w:rPr>
+                <w:rFonts w:ascii="Arial" w:hAnsi="Arial" w:cs="Arial"/>
+                <w:sz w:val="18"/>
+                <w:szCs w:val="18"/>
+                <w:lang w:val="en-US" w:eastAsia="en-US"/>
+              </w:rPr>
+              <w:t xml:space="preserve"> </w:t>
+            </w:r>
+            <w:r>
+              <w:rPr>
+                <w:rFonts w:ascii="Arial" w:hAnsi="Arial" w:cs="Arial"/>
+                <w:sz w:val="18"/>
+                <w:szCs w:val="18"/>
+                <w:lang w:val="en-US" w:eastAsia="en-US"/>
+              </w:rPr>
+              <w:t xml:space="preserve"> (</w:t>
+            </w:r>
+            <w:proofErr w:type="gramEnd"/>
+            <w:r>
+              <w:rPr>
+                <w:rFonts w:ascii="Arial" w:hAnsi="Arial" w:cs="Arial"/>
+                <w:sz w:val="18"/>
+                <w:szCs w:val="18"/>
+                <w:lang w:eastAsia="en-US"/>
+              </w:rPr>
+              <w:t>через</w:t>
+            </w:r>
+            <w:r>
+              <w:rPr>
+                <w:rFonts w:ascii="Arial" w:hAnsi="Arial" w:cs="Arial"/>
+                <w:sz w:val="18"/>
+                <w:szCs w:val="18"/>
+                <w:lang w:val="en-US" w:eastAsia="en-US"/>
+              </w:rPr>
+              <w:t xml:space="preserve"> </w:t>
+            </w:r>
+            <w:r>
+              <w:rPr>
+                <w:rFonts w:ascii="Arial" w:hAnsi="Arial" w:cs="Arial"/>
+                <w:sz w:val="18"/>
+                <w:szCs w:val="18"/>
+                <w:lang w:eastAsia="en-US"/>
+              </w:rPr>
+              <w:t>АТ</w:t>
+            </w:r>
+            <w:r>
+              <w:rPr>
+                <w:rFonts w:ascii="Arial" w:hAnsi="Arial" w:cs="Arial"/>
+                <w:sz w:val="18"/>
+                <w:szCs w:val="18"/>
+                <w:lang w:val="en-US" w:eastAsia="en-US"/>
+              </w:rPr>
+              <w:t xml:space="preserve"> </w:t>
+            </w:r>
+            <w:r>
+              <w:rPr>
+                <w:rFonts w:ascii="Arial" w:hAnsi="Arial" w:cs="Arial"/>
+                <w:sz w:val="18"/>
+                <w:szCs w:val="18"/>
+                <w:lang w:eastAsia="en-US"/>
+              </w:rPr>
+              <w:t>команды</w:t>
+            </w:r>
+            <w:r>
+              <w:rPr>
+                <w:rFonts w:ascii="Arial" w:hAnsi="Arial" w:cs="Arial"/>
+                <w:sz w:val="18"/>
+                <w:szCs w:val="18"/>
+                <w:lang w:val="en-US" w:eastAsia="en-US"/>
+              </w:rPr>
+              <w:t>), CAN, Flash</w:t>
+            </w:r>
+          </w:p>
+          <w:p>
+            <w:pPr>
+              <w:pStyle w:val="a4"/>
+              <w:widowControl w:val="0"/>
+              <w:numPr>
+                <w:ilvl w:val="0"/>
+                <w:numId w:val="1"/>
+              </w:numPr>
+              <w:autoSpaceDE w:val="0"/>
+              <w:autoSpaceDN w:val="0"/>
+              <w:adjustRightInd w:val="0"/>
+              <w:spacing w:after="60" w:line="260" w:lineRule="atLeast"/>
+              <w:rPr>
+                <w:rFonts w:ascii="Arial" w:hAnsi="Arial" w:cs="Arial"/>
+                <w:sz w:val="18"/>
+                <w:szCs w:val="18"/>
+                <w:lang w:val="en-US" w:eastAsia="en-US"/>
+              </w:rPr>
+            </w:pPr>
+            <w:r>
+              <w:rPr>
+                <w:rFonts w:ascii="Arial" w:hAnsi="Arial" w:cs="Arial"/>
+                <w:sz w:val="18"/>
+                <w:szCs w:val="18"/>
+                <w:lang w:val="en-US" w:eastAsia="en-US"/>
+              </w:rPr>
+              <w:t xml:space="preserve">STM32 </w:t>
+            </w:r>
+            <w:r>
+              <w:rPr>
+                <w:rFonts w:ascii="Arial" w:hAnsi="Arial" w:cs="Arial"/>
+                <w:sz w:val="18"/>
+                <w:szCs w:val="18"/>
+                <w:lang w:val="en-US" w:eastAsia="en-US"/>
+              </w:rPr>
+              <w:t>C, Bare metal</w:t>
+            </w:r>
+          </w:p>
+          <w:p>
+            <w:pPr>
+              <w:pStyle w:val="a4"/>
+              <w:widowControl w:val="0"/>
+              <w:numPr>
+                <w:ilvl w:val="0"/>
+                <w:numId w:val="1"/>
+              </w:numPr>
+              <w:autoSpaceDE w:val="0"/>
+              <w:autoSpaceDN w:val="0"/>
+              <w:adjustRightInd w:val="0"/>
+              <w:spacing w:after="60" w:line="260" w:lineRule="atLeast"/>
+              <w:rPr>
+                <w:rFonts w:ascii="Arial" w:hAnsi="Arial" w:cs="Arial"/>
+                <w:sz w:val="18"/>
+                <w:szCs w:val="18"/>
+                <w:lang w:val="en-US" w:eastAsia="en-US"/>
+              </w:rPr>
+            </w:pPr>
+            <w:r>
+              <w:rPr>
+                <w:rFonts w:ascii="Arial" w:hAnsi="Arial" w:cs="Arial"/>
+                <w:sz w:val="18"/>
+                <w:szCs w:val="18"/>
+                <w:lang w:val="en-US" w:eastAsia="en-US"/>
+              </w:rPr>
+              <w:t xml:space="preserve">C++, </w:t>
+            </w:r>
+            <w:r>
+              <w:rPr>
+                <w:rFonts w:ascii="Arial" w:hAnsi="Arial" w:cs="Arial"/>
+                <w:sz w:val="18"/>
+                <w:szCs w:val="18"/>
+                <w:lang w:val="en-US" w:eastAsia="en-US"/>
+              </w:rPr>
+              <w:t xml:space="preserve">GUI, Qt </w:t>
+            </w:r>
+          </w:p>
+          <w:p>
+            <w:pPr>
+              <w:pStyle w:val="a4"/>
+              <w:widowControl w:val="0"/>
+              <w:numPr>
+                <w:ilvl w:val="0"/>
+                <w:numId w:val="1"/>
+              </w:numPr>
+              <w:autoSpaceDE w:val="0"/>
+              <w:autoSpaceDN w:val="0"/>
+              <w:adjustRightInd w:val="0"/>
+              <w:spacing w:after="60" w:line="260" w:lineRule="atLeast"/>
+              <w:rPr>
+                <w:rFonts w:ascii="Arial" w:hAnsi="Arial" w:cs="Arial"/>
+                <w:sz w:val="18"/>
+                <w:szCs w:val="18"/>
+                <w:lang w:eastAsia="en-US"/>
+              </w:rPr>
+            </w:pPr>
+            <w:r>
+              <w:rPr>
+                <w:rFonts w:ascii="Arial" w:hAnsi="Arial" w:cs="Arial"/>
+                <w:sz w:val="18"/>
+                <w:szCs w:val="18"/>
+                <w:lang w:eastAsia="en-US"/>
+              </w:rPr>
+              <w:t xml:space="preserve">Взаимодействие с лабораторным оборудованием по протоколу </w:t>
+            </w:r>
+            <w:r>
+              <w:rPr>
+                <w:rFonts w:ascii="Arial" w:hAnsi="Arial" w:cs="Arial"/>
+                <w:sz w:val="18"/>
+                <w:szCs w:val="18"/>
+                <w:lang w:val="en-US" w:eastAsia="en-US"/>
+              </w:rPr>
+              <w:t>SCPI</w:t>
+            </w:r>
+            <w:r>
+              <w:rPr>
+                <w:rFonts w:ascii="Arial" w:hAnsi="Arial" w:cs="Arial"/>
+                <w:sz w:val="18"/>
+                <w:szCs w:val="18"/>
+                <w:lang w:eastAsia="en-US"/>
+              </w:rPr>
+              <w:t>. Например: управление блоком питания, получение формы сигнала с осциллографа и автоматический анализ полученной кривой.</w:t>
+            </w:r>
+          </w:p>
+          <w:p>
+            <w:pPr>
+              <w:widowControl w:val="0"/>
+              <w:autoSpaceDE w:val="0"/>
+              <w:autoSpaceDN w:val="0"/>
+              <w:adjustRightInd w:val="0"/>
+              <w:spacing w:after="60" w:line="260" w:lineRule="atLeast"/>
+              <w:rPr>
+                <w:rFonts w:ascii="Arial" w:hAnsi="Arial" w:cs="Arial"/>
+                <w:sz w:val="18"/>
+                <w:szCs w:val="18"/>
+                <w:lang w:val="en-US" w:eastAsia="en-US"/>
+              </w:rPr>
+            </w:pPr>
+            <w:r>
+              <w:rPr>
+                <w:rFonts w:ascii="Arial" w:hAnsi="Arial" w:cs="Arial"/>
+                <w:b/>
+                <w:bCs/>
+                <w:sz w:val="18"/>
+                <w:szCs w:val="18"/>
+                <w:lang w:eastAsia="en-US"/>
+              </w:rPr>
+              <w:t>Результат</w:t>
+            </w:r>
+            <w:r>
+              <w:rPr>
+                <w:rFonts w:ascii="Arial" w:hAnsi="Arial" w:cs="Arial"/>
+                <w:sz w:val="18"/>
+                <w:szCs w:val="18"/>
+                <w:lang w:eastAsia="en-US"/>
+              </w:rPr>
+              <w:t>: Запущено крупносерийное производство автомобильных электронных блоков. Осуществлен автоматических контроль выпускаемой продукции</w:t>
+            </w:r>
+            <w:r>
+              <w:rPr>
+                <w:rFonts w:ascii="Arial" w:hAnsi="Arial" w:cs="Arial"/>
+                <w:sz w:val="18"/>
+                <w:szCs w:val="18"/>
+                <w:lang w:val="en-US" w:eastAsia="en-US"/>
+              </w:rPr>
+              <w:t>.</w:t>
+            </w:r>
+          </w:p>
+          <w:p>
+            <w:pPr>
+              <w:widowControl w:val="0"/>
+              <w:autoSpaceDE w:val="0"/>
+              <w:autoSpaceDN w:val="0"/>
+              <w:adjustRightInd w:val="0"/>
+              <w:spacing w:after="60" w:line="260" w:lineRule="atLeast"/>
+              <w:rPr>
+                <w:rFonts w:ascii="Arial" w:hAnsi="Arial" w:cs="Arial"/>
+                <w:sz w:val="20"/>
+                <w:szCs w:val="20"/>
+                <w:lang w:eastAsia="en-US"/>
+              </w:rPr>
+            </w:pPr>
           </w:p>
           <w:p>
             <w:pPr>
@@ -805,16 +1653,62 @@
             <w:r>
               <w:rPr>
                 <w:rFonts w:ascii="Arial" w:hAnsi="Arial" w:cs="Arial"/>
+                <w:sz w:val="18"/>
+                <w:szCs w:val="24"/>
+                <w:lang w:eastAsia="en-US"/>
+              </w:rPr>
+              <w:t>С 2021 года</w:t>
+            </w:r>
+            <w:r>
+              <w:rPr>
+                <w:rFonts w:ascii="Arial" w:hAnsi="Arial" w:cs="Arial"/>
+                <w:sz w:val="18"/>
+                <w:szCs w:val="24"/>
+                <w:lang w:eastAsia="en-US"/>
+              </w:rPr>
+              <w:t xml:space="preserve"> </w:t>
+            </w:r>
+            <w:r>
+              <w:rPr>
+                <w:rFonts w:ascii="Arial" w:hAnsi="Arial" w:cs="Arial"/>
+                <w:b/>
+                <w:bCs/>
+                <w:color w:val="333333"/>
+                <w:sz w:val="20"/>
+                <w:szCs w:val="20"/>
+                <w:shd w:val="clear" w:color="auto" w:fill="FFFFFF"/>
+                <w:lang w:eastAsia="en-US"/>
+              </w:rPr>
+              <w:t>Инженер – тестировщик</w:t>
+            </w:r>
+            <w:r>
+              <w:rPr>
+                <w:rFonts w:ascii="Arial" w:hAnsi="Arial" w:cs="Arial"/>
                 <w:b/>
                 <w:bCs/>
                 <w:color w:val="333333"/>
                 <w:sz w:val="21"/>
                 <w:szCs w:val="21"/>
                 <w:shd w:val="clear" w:color="auto" w:fill="FFFFFF"/>
-                <w:lang w:val="en-US" w:eastAsia="en-US"/>
-              </w:rPr>
-              <w:t>Full</w:t>
-            </w:r>
+                <w:lang w:eastAsia="en-US"/>
+              </w:rPr>
+              <w:t>.</w:t>
+            </w:r>
+          </w:p>
+          <w:p>
+            <w:pPr>
+              <w:widowControl w:val="0"/>
+              <w:autoSpaceDE w:val="0"/>
+              <w:autoSpaceDN w:val="0"/>
+              <w:adjustRightInd w:val="0"/>
+              <w:spacing w:after="60" w:line="260" w:lineRule="atLeast"/>
+              <w:rPr>
+                <w:rFonts w:ascii="Arial" w:hAnsi="Arial" w:cs="Arial"/>
+                <w:sz w:val="18"/>
+                <w:szCs w:val="24"/>
+                <w:lang w:eastAsia="en-US"/>
+              </w:rPr>
+            </w:pPr>
             <w:r>
               <w:rPr>
                 <w:rFonts w:ascii="Arial" w:hAnsi="Arial" w:cs="Arial"/>
@@ -831,15 +1725,225 @@
             <w:r>
               <w:rPr>
                 <w:rFonts w:ascii="Arial" w:hAnsi="Arial" w:cs="Arial"/>
+                <w:sz w:val="18"/>
+                <w:szCs w:val="24"/>
+                <w:lang w:eastAsia="en-US"/>
+              </w:rPr>
+              <w:t>Разработа</w:t>
+            </w:r>
+            <w:r>
+              <w:rPr>
+                <w:rFonts w:ascii="Arial" w:hAnsi="Arial" w:cs="Arial"/>
+                <w:sz w:val="18"/>
+                <w:szCs w:val="24"/>
+                <w:lang w:eastAsia="en-US"/>
+              </w:rPr>
+              <w:t>л</w:t>
+            </w:r>
+            <w:r>
+              <w:rPr>
+                <w:rFonts w:ascii="Arial" w:hAnsi="Arial" w:cs="Arial"/>
+                <w:sz w:val="18"/>
+                <w:szCs w:val="24"/>
+                <w:lang w:eastAsia="en-US"/>
+              </w:rPr>
+              <w:t xml:space="preserve"> методик</w:t>
+            </w:r>
+            <w:r>
+              <w:rPr>
+                <w:rFonts w:ascii="Arial" w:hAnsi="Arial" w:cs="Arial"/>
+                <w:sz w:val="18"/>
+                <w:szCs w:val="24"/>
+                <w:lang w:eastAsia="en-US"/>
+              </w:rPr>
+              <w:t>и</w:t>
+            </w:r>
+            <w:r>
+              <w:rPr>
+                <w:rFonts w:ascii="Arial" w:hAnsi="Arial" w:cs="Arial"/>
+                <w:sz w:val="18"/>
+                <w:szCs w:val="24"/>
+                <w:lang w:eastAsia="en-US"/>
+              </w:rPr>
+              <w:t xml:space="preserve"> для тестирования изделий на соответствие с ГОСТ. Тестирова</w:t>
+            </w:r>
+            <w:r>
+              <w:rPr>
+                <w:rFonts w:ascii="Arial" w:hAnsi="Arial" w:cs="Arial"/>
+                <w:sz w:val="18"/>
+                <w:szCs w:val="24"/>
+                <w:lang w:eastAsia="en-US"/>
+              </w:rPr>
+              <w:t>л</w:t>
+            </w:r>
+            <w:r>
+              <w:rPr>
+                <w:rFonts w:ascii="Arial" w:hAnsi="Arial" w:cs="Arial"/>
+                <w:sz w:val="18"/>
+                <w:szCs w:val="24"/>
+                <w:lang w:eastAsia="en-US"/>
+              </w:rPr>
+              <w:t xml:space="preserve"> в</w:t>
+            </w:r>
+            <w:r>
+              <w:rPr>
+                <w:rFonts w:ascii="Arial" w:hAnsi="Arial" w:cs="Arial"/>
+                <w:sz w:val="18"/>
+                <w:szCs w:val="24"/>
+                <w:lang w:eastAsia="en-US"/>
+              </w:rPr>
+              <w:t xml:space="preserve"> наших</w:t>
+            </w:r>
+            <w:r>
+              <w:rPr>
+                <w:rFonts w:ascii="Arial" w:hAnsi="Arial" w:cs="Arial"/>
+                <w:sz w:val="18"/>
+                <w:szCs w:val="24"/>
+                <w:lang w:eastAsia="en-US"/>
+              </w:rPr>
+              <w:t xml:space="preserve"> лабораториях, </w:t>
+            </w:r>
+            <w:r>
+              <w:rPr>
+                <w:rFonts w:ascii="Arial" w:hAnsi="Arial" w:cs="Arial"/>
+                <w:sz w:val="18"/>
+                <w:szCs w:val="24"/>
+                <w:lang w:eastAsia="en-US"/>
+              </w:rPr>
+              <w:t xml:space="preserve">и </w:t>
+            </w:r>
+            <w:r>
+              <w:rPr>
+                <w:rFonts w:ascii="Arial" w:hAnsi="Arial" w:cs="Arial"/>
+                <w:sz w:val="18"/>
+                <w:szCs w:val="24"/>
+                <w:lang w:eastAsia="en-US"/>
+              </w:rPr>
+              <w:t>сопровожд</w:t>
+            </w:r>
+            <w:r>
+              <w:rPr>
+                <w:rFonts w:ascii="Arial" w:hAnsi="Arial" w:cs="Arial"/>
+                <w:sz w:val="18"/>
+                <w:szCs w:val="24"/>
+                <w:lang w:eastAsia="en-US"/>
+              </w:rPr>
+              <w:t>ал</w:t>
+            </w:r>
+            <w:r>
+              <w:rPr>
+                <w:rFonts w:ascii="Arial" w:hAnsi="Arial" w:cs="Arial"/>
+                <w:sz w:val="18"/>
+                <w:szCs w:val="24"/>
+                <w:lang w:eastAsia="en-US"/>
+              </w:rPr>
+              <w:t xml:space="preserve"> </w:t>
+            </w:r>
+            <w:r>
+              <w:rPr>
+                <w:rFonts w:ascii="Arial" w:hAnsi="Arial" w:cs="Arial"/>
+                <w:sz w:val="18"/>
+                <w:szCs w:val="24"/>
+                <w:lang w:eastAsia="en-US"/>
+              </w:rPr>
+              <w:t xml:space="preserve">сертификацию </w:t>
+            </w:r>
+            <w:r>
+              <w:rPr>
+                <w:rFonts w:ascii="Arial" w:hAnsi="Arial" w:cs="Arial"/>
+                <w:sz w:val="18"/>
+                <w:szCs w:val="24"/>
+                <w:lang w:eastAsia="en-US"/>
+              </w:rPr>
+              <w:t xml:space="preserve">изделий </w:t>
+            </w:r>
+            <w:r>
+              <w:rPr>
+                <w:rFonts w:ascii="Arial" w:hAnsi="Arial" w:cs="Arial"/>
+                <w:sz w:val="18"/>
+                <w:szCs w:val="24"/>
+                <w:lang w:eastAsia="en-US"/>
+              </w:rPr>
+              <w:t xml:space="preserve">в </w:t>
+            </w:r>
+            <w:r>
+              <w:rPr>
+                <w:rFonts w:ascii="Arial" w:hAnsi="Arial" w:cs="Arial"/>
+                <w:sz w:val="18"/>
+                <w:szCs w:val="24"/>
+                <w:lang w:eastAsia="en-US"/>
+              </w:rPr>
+              <w:t>сертификаци</w:t>
+            </w:r>
+            <w:r>
+              <w:rPr>
+                <w:rFonts w:ascii="Arial" w:hAnsi="Arial" w:cs="Arial"/>
+                <w:sz w:val="18"/>
+                <w:szCs w:val="24"/>
+                <w:lang w:eastAsia="en-US"/>
+              </w:rPr>
+              <w:t>онных лабораториях</w:t>
+            </w:r>
+            <w:r>
+              <w:rPr>
+                <w:rFonts w:ascii="Arial" w:hAnsi="Arial" w:cs="Arial"/>
+                <w:sz w:val="18"/>
+                <w:szCs w:val="24"/>
+                <w:lang w:eastAsia="en-US"/>
+              </w:rPr>
+              <w:t>.</w:t>
+            </w:r>
+          </w:p>
+          <w:p>
+            <w:pPr>
+              <w:widowControl w:val="0"/>
+              <w:autoSpaceDE w:val="0"/>
+              <w:autoSpaceDN w:val="0"/>
+              <w:adjustRightInd w:val="0"/>
+              <w:spacing w:after="60" w:line="260" w:lineRule="atLeast"/>
+              <w:rPr>
+                <w:rFonts w:ascii="Arial" w:hAnsi="Arial" w:cs="Arial"/>
+                <w:sz w:val="18"/>
+                <w:szCs w:val="24"/>
+                <w:lang w:eastAsia="en-US"/>
+              </w:rPr>
+            </w:pPr>
+          </w:p>
+          <w:p>
+            <w:pPr>
+              <w:widowControl w:val="0"/>
+              <w:autoSpaceDE w:val="0"/>
+              <w:autoSpaceDN w:val="0"/>
+              <w:adjustRightInd w:val="0"/>
+              <w:spacing w:after="60" w:line="260" w:lineRule="atLeast"/>
+              <w:rPr>
+                <w:rFonts w:ascii="Arial" w:hAnsi="Arial" w:cs="Arial"/>
+                <w:sz w:val="18"/>
+                <w:szCs w:val="24"/>
+                <w:lang w:eastAsia="en-US"/>
+              </w:rPr>
+            </w:pPr>
+            <w:r>
+              <w:rPr>
+                <w:rFonts w:ascii="Arial" w:hAnsi="Arial" w:cs="Arial"/>
+                <w:sz w:val="18"/>
+                <w:szCs w:val="24"/>
+                <w:lang w:eastAsia="en-US"/>
+              </w:rPr>
+              <w:t>С 2018 года</w:t>
+            </w:r>
+            <w:r>
+              <w:rPr>
+                <w:rFonts w:ascii="Arial" w:hAnsi="Arial" w:cs="Arial"/>
                 <w:b/>
                 <w:bCs/>
                 <w:color w:val="333333"/>
                 <w:sz w:val="21"/>
                 <w:szCs w:val="21"/>
                 <w:shd w:val="clear" w:color="auto" w:fill="FFFFFF"/>
-                <w:lang w:val="en-US" w:eastAsia="en-US"/>
-              </w:rPr>
-              <w:t>stack</w:t>
+                <w:lang w:eastAsia="en-US"/>
+              </w:rPr>
+              <w:t xml:space="preserve"> </w:t>
             </w:r>
             <w:r>
               <w:rPr>
@@ -847,110 +1951,21 @@
                 <w:b/>
                 <w:bCs/>
                 <w:color w:val="333333"/>
-                <w:sz w:val="21"/>
-                <w:szCs w:val="21"/>
-                <w:shd w:val="clear" w:color="auto" w:fill="FFFFFF"/>
-                <w:lang w:eastAsia="en-US"/>
-              </w:rPr>
-              <w:t xml:space="preserve"> </w:t>
-            </w:r>
-            <w:r>
-              <w:rPr>
-                <w:rFonts w:ascii="Arial" w:hAnsi="Arial" w:cs="Arial"/>
-                <w:b/>
-                <w:bCs/>
-                <w:color w:val="333333"/>
-                <w:sz w:val="21"/>
-                <w:szCs w:val="21"/>
-                <w:shd w:val="clear" w:color="auto" w:fill="FFFFFF"/>
-                <w:lang w:eastAsia="en-US"/>
-              </w:rPr>
-              <w:t xml:space="preserve">разработчик С, С++. </w:t>
-            </w:r>
-            <w:r>
-              <w:rPr>
-                <w:rFonts w:ascii="Arial" w:hAnsi="Arial" w:cs="Arial"/>
-                <w:b/>
-                <w:bCs/>
-                <w:color w:val="333333"/>
-                <w:sz w:val="21"/>
-                <w:szCs w:val="21"/>
-                <w:shd w:val="clear" w:color="auto" w:fill="FFFFFF"/>
-                <w:lang w:val="en-US" w:eastAsia="en-US"/>
-              </w:rPr>
-              <w:t>B</w:t>
-            </w:r>
-            <w:r>
-              <w:rPr>
-                <w:rFonts w:ascii="Arial" w:hAnsi="Arial" w:cs="Arial"/>
-                <w:b/>
-                <w:bCs/>
-                <w:color w:val="333333"/>
-                <w:sz w:val="21"/>
-                <w:szCs w:val="21"/>
-                <w:shd w:val="clear" w:color="auto" w:fill="FFFFFF"/>
-                <w:lang w:eastAsia="en-US"/>
-              </w:rPr>
-              <w:t>are metal разработчик. Разработчик графических приложений</w:t>
-            </w:r>
-            <w:r>
-              <w:rPr>
-                <w:rFonts w:ascii="Arial" w:hAnsi="Arial" w:cs="Arial"/>
-                <w:b/>
-                <w:bCs/>
-                <w:color w:val="333333"/>
-                <w:sz w:val="21"/>
-                <w:szCs w:val="21"/>
-                <w:shd w:val="clear" w:color="auto" w:fill="FFFFFF"/>
-                <w:lang w:eastAsia="en-US"/>
-              </w:rPr>
-              <w:t>.</w:t>
-            </w:r>
-          </w:p>
-          <w:p>
-            <w:pPr>
-              <w:widowControl w:val="0"/>
-              <w:autoSpaceDE w:val="0"/>
-              <w:autoSpaceDN w:val="0"/>
-              <w:adjustRightInd w:val="0"/>
-              <w:spacing w:after="60" w:line="260" w:lineRule="atLeast"/>
-              <w:rPr>
-                <w:rFonts w:ascii="Arial" w:hAnsi="Arial" w:cs="Arial"/>
                 <w:sz w:val="20"/>
                 <w:szCs w:val="20"/>
-                <w:lang w:eastAsia="en-US"/>
-              </w:rPr>
-            </w:pPr>
-            <w:r>
-              <w:rPr>
-                <w:rFonts w:ascii="Arial" w:hAnsi="Arial" w:cs="Arial"/>
-                <w:sz w:val="20"/>
-                <w:szCs w:val="20"/>
-                <w:lang w:eastAsia="en-US"/>
-              </w:rPr>
-              <w:t>Проект</w:t>
-            </w:r>
-            <w:r>
-              <w:rPr>
-                <w:rFonts w:ascii="Arial" w:hAnsi="Arial" w:cs="Arial"/>
-                <w:b/>
-                <w:bCs/>
-                <w:color w:val="333333"/>
-                <w:sz w:val="21"/>
-                <w:szCs w:val="21"/>
                 <w:shd w:val="clear" w:color="auto" w:fill="FFFFFF"/>
                 <w:lang w:eastAsia="en-US"/>
               </w:rPr>
-              <w:t xml:space="preserve">: </w:t>
-            </w:r>
-            <w:r>
-              <w:rPr>
-                <w:rFonts w:ascii="Arial" w:hAnsi="Arial" w:cs="Arial"/>
-                <w:sz w:val="20"/>
-                <w:szCs w:val="20"/>
-                <w:lang w:eastAsia="en-US"/>
-              </w:rPr>
-              <w:t>Графические приложения для ПК для настройки и тестирования изделий.</w:t>
+              <w:t>Инженер - акустик</w:t>
+            </w:r>
+            <w:r>
+              <w:rPr>
+                <w:rFonts w:ascii="Arial" w:hAnsi="Arial" w:cs="Arial"/>
+                <w:sz w:val="18"/>
+                <w:szCs w:val="24"/>
+                <w:lang w:eastAsia="en-US"/>
+              </w:rPr>
+              <w:t>.</w:t>
             </w:r>
           </w:p>
           <w:p>
@@ -962,477 +1977,118 @@
               <w:spacing w:after="60" w:line="260" w:lineRule="atLeast"/>
               <w:rPr>
                 <w:rFonts w:ascii="Arial" w:hAnsi="Arial" w:cs="Arial"/>
-                <w:b/>
-                <w:bCs/>
-                <w:color w:val="333333"/>
-                <w:sz w:val="21"/>
-                <w:szCs w:val="21"/>
-                <w:shd w:val="clear" w:color="auto" w:fill="FFFFFF"/>
-                <w:lang w:eastAsia="en-US"/>
-              </w:rPr>
-            </w:pPr>
-            <w:r>
-              <w:rPr>
-                <w:rFonts w:ascii="Arial" w:hAnsi="Arial" w:cs="Arial"/>
-                <w:sz w:val="20"/>
-                <w:szCs w:val="20"/>
-                <w:lang w:eastAsia="en-US"/>
-              </w:rPr>
-              <w:t>Проект: Софт на производственную линию для допрограмирования и проверки изделий.</w:t>
-            </w:r>
-          </w:p>
-          <w:p>
-            <w:pPr>
-              <w:widowControl w:val="0"/>
-              <w:autoSpaceDE w:val="0"/>
-              <w:autoSpaceDN w:val="0"/>
-              <w:adjustRightInd w:val="0"/>
-              <w:spacing w:after="60" w:line="260" w:lineRule="atLeast"/>
-              <w:rPr>
-                <w:rFonts w:ascii="Arial" w:hAnsi="Arial" w:cs="Arial"/>
-                <w:sz w:val="20"/>
-                <w:szCs w:val="20"/>
-                <w:lang w:eastAsia="en-US"/>
-              </w:rPr>
-            </w:pPr>
-            <w:r>
-              <w:rPr>
-                <w:rFonts w:ascii="Arial" w:hAnsi="Arial" w:cs="Arial"/>
-                <w:sz w:val="20"/>
-                <w:szCs w:val="20"/>
-                <w:lang w:eastAsia="en-US"/>
-              </w:rPr>
-              <w:t>М</w:t>
-            </w:r>
-            <w:r>
-              <w:rPr>
-                <w:rFonts w:ascii="Arial" w:hAnsi="Arial" w:cs="Arial"/>
-                <w:sz w:val="20"/>
-                <w:szCs w:val="20"/>
-                <w:lang w:eastAsia="en-US"/>
-              </w:rPr>
-              <w:t>одификации</w:t>
-            </w:r>
-            <w:r>
-              <w:rPr>
-                <w:rFonts w:ascii="Arial" w:hAnsi="Arial" w:cs="Arial"/>
-                <w:sz w:val="20"/>
-                <w:szCs w:val="20"/>
-                <w:lang w:eastAsia="en-US"/>
-              </w:rPr>
-              <w:t xml:space="preserve"> и вспомогательные утилиты</w:t>
-            </w:r>
-            <w:r>
-              <w:rPr>
-                <w:rFonts w:ascii="Arial" w:hAnsi="Arial" w:cs="Arial"/>
-                <w:sz w:val="20"/>
-                <w:szCs w:val="20"/>
-                <w:lang w:eastAsia="en-US"/>
-              </w:rPr>
-              <w:t xml:space="preserve">: Различный софт для настройки, проведения сертификации и тестирования устройств. Прошивки адаптеров для подключения ПК через </w:t>
-            </w:r>
-            <w:r>
-              <w:rPr>
-                <w:rFonts w:ascii="Arial" w:hAnsi="Arial" w:cs="Arial"/>
-                <w:sz w:val="20"/>
-                <w:szCs w:val="20"/>
-                <w:lang w:val="en-US" w:eastAsia="en-US"/>
-              </w:rPr>
-              <w:t>CAN</w:t>
-            </w:r>
-            <w:r>
-              <w:rPr>
-                <w:rFonts w:ascii="Arial" w:hAnsi="Arial" w:cs="Arial"/>
-                <w:sz w:val="20"/>
-                <w:szCs w:val="20"/>
-                <w:lang w:eastAsia="en-US"/>
-              </w:rPr>
-              <w:t xml:space="preserve"> </w:t>
-            </w:r>
-            <w:r>
-              <w:rPr>
-                <w:rFonts w:ascii="Arial" w:hAnsi="Arial" w:cs="Arial"/>
-                <w:sz w:val="20"/>
-                <w:szCs w:val="20"/>
-                <w:lang w:eastAsia="en-US"/>
-              </w:rPr>
-              <w:t>шину автомобиля и софт</w:t>
-            </w:r>
-            <w:r>
-              <w:rPr>
-                <w:rFonts w:ascii="Arial" w:hAnsi="Arial" w:cs="Arial"/>
-                <w:sz w:val="20"/>
-                <w:szCs w:val="20"/>
-                <w:lang w:eastAsia="en-US"/>
-              </w:rPr>
-              <w:t xml:space="preserve"> </w:t>
-            </w:r>
-            <w:r>
-              <w:rPr>
-                <w:rFonts w:ascii="Arial" w:hAnsi="Arial" w:cs="Arial"/>
-                <w:sz w:val="20"/>
-                <w:szCs w:val="20"/>
-                <w:lang w:eastAsia="en-US"/>
-              </w:rPr>
-              <w:t>для ПК</w:t>
-            </w:r>
-          </w:p>
-          <w:p>
-            <w:pPr>
-              <w:pStyle w:val="a4"/>
-              <w:widowControl w:val="0"/>
-              <w:numPr>
-                <w:ilvl w:val="0"/>
-                <w:numId w:val="1"/>
-              </w:numPr>
-              <w:autoSpaceDE w:val="0"/>
-              <w:autoSpaceDN w:val="0"/>
-              <w:adjustRightInd w:val="0"/>
-              <w:spacing w:after="60" w:line="260" w:lineRule="atLeast"/>
-              <w:rPr>
-                <w:rFonts w:ascii="Arial" w:hAnsi="Arial" w:cs="Arial"/>
-                <w:sz w:val="20"/>
-                <w:szCs w:val="20"/>
-                <w:lang w:val="en-US" w:eastAsia="en-US"/>
-              </w:rPr>
-            </w:pPr>
-            <w:r>
-              <w:rPr>
-                <w:rFonts w:ascii="Arial" w:hAnsi="Arial" w:cs="Arial"/>
-                <w:sz w:val="20"/>
-                <w:szCs w:val="20"/>
-                <w:lang w:val="en-US" w:eastAsia="en-US"/>
-              </w:rPr>
-              <w:t>UART, USB, SPI, WiFi (</w:t>
-            </w:r>
-            <w:r>
-              <w:rPr>
-                <w:rFonts w:ascii="Arial" w:hAnsi="Arial" w:cs="Arial"/>
-                <w:sz w:val="20"/>
-                <w:szCs w:val="20"/>
-                <w:lang w:eastAsia="en-US"/>
-              </w:rPr>
-              <w:t>через</w:t>
-            </w:r>
-            <w:r>
-              <w:rPr>
-                <w:rFonts w:ascii="Arial" w:hAnsi="Arial" w:cs="Arial"/>
-                <w:sz w:val="20"/>
-                <w:szCs w:val="20"/>
-                <w:lang w:val="en-US" w:eastAsia="en-US"/>
-              </w:rPr>
-              <w:t xml:space="preserve"> </w:t>
-            </w:r>
-            <w:r>
-              <w:rPr>
-                <w:rFonts w:ascii="Arial" w:hAnsi="Arial" w:cs="Arial"/>
-                <w:sz w:val="20"/>
-                <w:szCs w:val="20"/>
-                <w:lang w:eastAsia="en-US"/>
-              </w:rPr>
-              <w:t>АТ</w:t>
-            </w:r>
-            <w:r>
-              <w:rPr>
-                <w:rFonts w:ascii="Arial" w:hAnsi="Arial" w:cs="Arial"/>
-                <w:sz w:val="20"/>
-                <w:szCs w:val="20"/>
-                <w:lang w:val="en-US" w:eastAsia="en-US"/>
-              </w:rPr>
-              <w:t xml:space="preserve"> </w:t>
-            </w:r>
-            <w:r>
-              <w:rPr>
-                <w:rFonts w:ascii="Arial" w:hAnsi="Arial" w:cs="Arial"/>
-                <w:sz w:val="20"/>
-                <w:szCs w:val="20"/>
-                <w:lang w:eastAsia="en-US"/>
-              </w:rPr>
-              <w:t>команды</w:t>
-            </w:r>
-            <w:r>
-              <w:rPr>
-                <w:rFonts w:ascii="Arial" w:hAnsi="Arial" w:cs="Arial"/>
-                <w:sz w:val="20"/>
-                <w:szCs w:val="20"/>
-                <w:lang w:val="en-US" w:eastAsia="en-US"/>
-              </w:rPr>
-              <w:t>), CAN, Flash</w:t>
-            </w:r>
-          </w:p>
-          <w:p>
-            <w:pPr>
-              <w:pStyle w:val="a4"/>
-              <w:widowControl w:val="0"/>
-              <w:numPr>
-                <w:ilvl w:val="0"/>
-                <w:numId w:val="1"/>
-              </w:numPr>
-              <w:autoSpaceDE w:val="0"/>
-              <w:autoSpaceDN w:val="0"/>
-              <w:adjustRightInd w:val="0"/>
-              <w:spacing w:after="60" w:line="260" w:lineRule="atLeast"/>
-              <w:rPr>
-                <w:rFonts w:ascii="Arial" w:hAnsi="Arial" w:cs="Arial"/>
-                <w:sz w:val="20"/>
-                <w:szCs w:val="20"/>
-                <w:lang w:val="en-US" w:eastAsia="en-US"/>
-              </w:rPr>
-            </w:pPr>
-            <w:r>
-              <w:rPr>
-                <w:rFonts w:ascii="Arial" w:hAnsi="Arial" w:cs="Arial"/>
-                <w:sz w:val="20"/>
-                <w:szCs w:val="20"/>
-                <w:lang w:val="en-US" w:eastAsia="en-US"/>
-              </w:rPr>
-              <w:t>C/C++, Bare metal</w:t>
-            </w:r>
-          </w:p>
-          <w:p>
-            <w:pPr>
-              <w:pStyle w:val="a4"/>
-              <w:widowControl w:val="0"/>
-              <w:numPr>
-                <w:ilvl w:val="0"/>
-                <w:numId w:val="1"/>
-              </w:numPr>
-              <w:autoSpaceDE w:val="0"/>
-              <w:autoSpaceDN w:val="0"/>
-              <w:adjustRightInd w:val="0"/>
-              <w:spacing w:after="60" w:line="260" w:lineRule="atLeast"/>
-              <w:rPr>
-                <w:rFonts w:ascii="Arial" w:hAnsi="Arial" w:cs="Arial"/>
-                <w:sz w:val="20"/>
-                <w:szCs w:val="20"/>
-                <w:lang w:val="en-US" w:eastAsia="en-US"/>
-              </w:rPr>
-            </w:pPr>
-            <w:r>
-              <w:rPr>
-                <w:rFonts w:ascii="Arial" w:hAnsi="Arial" w:cs="Arial"/>
-                <w:sz w:val="20"/>
-                <w:szCs w:val="20"/>
-                <w:lang w:val="en-US" w:eastAsia="en-US"/>
-              </w:rPr>
-              <w:t xml:space="preserve">GUI, Qt </w:t>
-            </w:r>
-          </w:p>
-          <w:p>
-            <w:pPr>
-              <w:pStyle w:val="a4"/>
-              <w:widowControl w:val="0"/>
-              <w:numPr>
-                <w:ilvl w:val="0"/>
-                <w:numId w:val="1"/>
-              </w:numPr>
-              <w:autoSpaceDE w:val="0"/>
-              <w:autoSpaceDN w:val="0"/>
-              <w:adjustRightInd w:val="0"/>
-              <w:spacing w:after="60" w:line="260" w:lineRule="atLeast"/>
-              <w:rPr>
-                <w:rFonts w:ascii="Arial" w:hAnsi="Arial" w:cs="Arial"/>
-                <w:sz w:val="20"/>
-                <w:szCs w:val="20"/>
-                <w:lang w:eastAsia="en-US"/>
-              </w:rPr>
-            </w:pPr>
-            <w:r>
-              <w:rPr>
-                <w:rFonts w:ascii="Arial" w:hAnsi="Arial" w:cs="Arial"/>
-                <w:sz w:val="20"/>
-                <w:szCs w:val="20"/>
-                <w:lang w:eastAsia="en-US"/>
-              </w:rPr>
-              <w:t xml:space="preserve">Взаимодействие с лабораторным оборудованием по протоколу </w:t>
-            </w:r>
-            <w:r>
-              <w:rPr>
-                <w:rFonts w:ascii="Arial" w:hAnsi="Arial" w:cs="Arial"/>
-                <w:sz w:val="20"/>
-                <w:szCs w:val="20"/>
-                <w:lang w:val="en-US" w:eastAsia="en-US"/>
-              </w:rPr>
-              <w:t>SCPI</w:t>
-            </w:r>
-            <w:r>
-              <w:rPr>
-                <w:rFonts w:ascii="Arial" w:hAnsi="Arial" w:cs="Arial"/>
-                <w:sz w:val="20"/>
-                <w:szCs w:val="20"/>
-                <w:lang w:eastAsia="en-US"/>
-              </w:rPr>
-              <w:t>. Например: управление блоком питания, получение формы сигнала с осциллографа и автоматический анализ полученной кривой.</w:t>
-            </w:r>
-          </w:p>
-          <w:p>
-            <w:pPr>
-              <w:widowControl w:val="0"/>
-              <w:autoSpaceDE w:val="0"/>
-              <w:autoSpaceDN w:val="0"/>
-              <w:adjustRightInd w:val="0"/>
-              <w:spacing w:after="60" w:line="260" w:lineRule="atLeast"/>
-              <w:rPr>
-                <w:rFonts w:ascii="Arial" w:hAnsi="Arial" w:cs="Arial"/>
-                <w:sz w:val="18"/>
-                <w:szCs w:val="24"/>
-                <w:lang w:eastAsia="en-US"/>
-              </w:rPr>
-            </w:pPr>
-          </w:p>
-          <w:p>
-            <w:pPr>
-              <w:widowControl w:val="0"/>
-              <w:autoSpaceDE w:val="0"/>
-              <w:autoSpaceDN w:val="0"/>
-              <w:adjustRightInd w:val="0"/>
-              <w:spacing w:after="60" w:line="260" w:lineRule="atLeast"/>
-              <w:rPr>
-                <w:rFonts w:ascii="Arial" w:hAnsi="Arial" w:cs="Arial"/>
-                <w:sz w:val="18"/>
-                <w:szCs w:val="24"/>
-                <w:lang w:eastAsia="en-US"/>
-              </w:rPr>
-            </w:pPr>
-            <w:r>
-              <w:rPr>
-                <w:rFonts w:ascii="Arial" w:hAnsi="Arial" w:cs="Arial"/>
-                <w:sz w:val="18"/>
-                <w:szCs w:val="24"/>
-                <w:lang w:eastAsia="en-US"/>
-              </w:rPr>
-              <w:t>С 20</w:t>
-            </w:r>
-            <w:r>
-              <w:rPr>
-                <w:rFonts w:ascii="Arial" w:hAnsi="Arial" w:cs="Arial"/>
-                <w:sz w:val="18"/>
-                <w:szCs w:val="24"/>
-                <w:lang w:eastAsia="en-US"/>
-              </w:rPr>
-              <w:t xml:space="preserve">21 </w:t>
-            </w:r>
-            <w:r>
-              <w:rPr>
-                <w:rFonts w:ascii="Arial" w:hAnsi="Arial" w:cs="Arial"/>
-                <w:sz w:val="18"/>
-                <w:szCs w:val="24"/>
-                <w:lang w:eastAsia="en-US"/>
-              </w:rPr>
-              <w:t>года</w:t>
-            </w:r>
-          </w:p>
-          <w:p>
-            <w:pPr>
-              <w:widowControl w:val="0"/>
-              <w:autoSpaceDE w:val="0"/>
-              <w:autoSpaceDN w:val="0"/>
-              <w:adjustRightInd w:val="0"/>
-              <w:spacing w:after="60" w:line="260" w:lineRule="atLeast"/>
-              <w:rPr>
-                <w:rFonts w:ascii="Arial" w:hAnsi="Arial" w:cs="Arial"/>
-                <w:sz w:val="18"/>
-                <w:szCs w:val="24"/>
-                <w:lang w:eastAsia="en-US"/>
-              </w:rPr>
-            </w:pPr>
-            <w:r>
-              <w:rPr>
-                <w:rFonts w:ascii="Arial" w:hAnsi="Arial" w:cs="Arial"/>
-                <w:b/>
-                <w:bCs/>
-                <w:color w:val="333333"/>
-                <w:sz w:val="21"/>
-                <w:szCs w:val="21"/>
-                <w:shd w:val="clear" w:color="auto" w:fill="FFFFFF"/>
-                <w:lang w:eastAsia="en-US"/>
-              </w:rPr>
-              <w:t xml:space="preserve">Инженер – тестировщик. </w:t>
-            </w:r>
-            <w:r>
-              <w:rPr>
-                <w:rFonts w:ascii="Arial" w:hAnsi="Arial" w:cs="Arial"/>
-                <w:sz w:val="18"/>
-                <w:szCs w:val="24"/>
-                <w:lang w:eastAsia="en-US"/>
-              </w:rPr>
-              <w:t>Разработка методик для тестирования изделий на соответствие с ГОСТ. Тестирование в лабораториях, техническое сопровождение изделий при сертификации.</w:t>
-            </w:r>
-          </w:p>
-          <w:p>
-            <w:pPr>
-              <w:widowControl w:val="0"/>
-              <w:autoSpaceDE w:val="0"/>
-              <w:autoSpaceDN w:val="0"/>
-              <w:adjustRightInd w:val="0"/>
-              <w:spacing w:after="60" w:line="260" w:lineRule="atLeast"/>
-              <w:rPr>
-                <w:rFonts w:ascii="Arial" w:hAnsi="Arial" w:cs="Arial"/>
-                <w:sz w:val="18"/>
-                <w:szCs w:val="24"/>
-                <w:lang w:eastAsia="en-US"/>
-              </w:rPr>
-            </w:pPr>
-          </w:p>
-          <w:p>
-            <w:pPr>
-              <w:widowControl w:val="0"/>
-              <w:autoSpaceDE w:val="0"/>
-              <w:autoSpaceDN w:val="0"/>
-              <w:adjustRightInd w:val="0"/>
-              <w:spacing w:after="60" w:line="260" w:lineRule="atLeast"/>
-              <w:rPr>
-                <w:rFonts w:ascii="Arial" w:hAnsi="Arial" w:cs="Arial"/>
-                <w:sz w:val="18"/>
-                <w:szCs w:val="24"/>
-                <w:lang w:eastAsia="en-US"/>
-              </w:rPr>
-            </w:pPr>
-            <w:r>
-              <w:rPr>
-                <w:rFonts w:ascii="Arial" w:hAnsi="Arial" w:cs="Arial"/>
-                <w:sz w:val="18"/>
-                <w:szCs w:val="24"/>
-                <w:lang w:eastAsia="en-US"/>
-              </w:rPr>
-              <w:t>С 2018 года</w:t>
-            </w:r>
-          </w:p>
-          <w:p>
-            <w:pPr>
-              <w:widowControl w:val="0"/>
-              <w:autoSpaceDE w:val="0"/>
-              <w:autoSpaceDN w:val="0"/>
-              <w:adjustRightInd w:val="0"/>
-              <w:spacing w:after="60" w:line="260" w:lineRule="atLeast"/>
-              <w:rPr>
-                <w:rFonts w:ascii="Arial" w:hAnsi="Arial" w:cs="Arial"/>
-                <w:sz w:val="18"/>
-                <w:szCs w:val="24"/>
-                <w:lang w:eastAsia="en-US"/>
-              </w:rPr>
-            </w:pPr>
-            <w:r>
-              <w:rPr>
-                <w:rFonts w:ascii="Arial" w:hAnsi="Arial" w:cs="Arial"/>
-                <w:b/>
-                <w:bCs/>
-                <w:color w:val="333333"/>
-                <w:sz w:val="21"/>
-                <w:szCs w:val="21"/>
-                <w:shd w:val="clear" w:color="auto" w:fill="FFFFFF"/>
-                <w:lang w:eastAsia="en-US"/>
-              </w:rPr>
-              <w:t xml:space="preserve"> Инженер - акустик</w:t>
-            </w:r>
-            <w:r>
-              <w:rPr>
-                <w:rFonts w:ascii="Arial" w:hAnsi="Arial" w:cs="Arial"/>
-                <w:sz w:val="18"/>
-                <w:szCs w:val="24"/>
-                <w:lang w:eastAsia="en-US"/>
-              </w:rPr>
-              <w:t>. калибровка аудио тракта TCU, подготовка автомобиля к сертификации и сопровождение сертификации.</w:t>
+                <w:sz w:val="18"/>
+                <w:szCs w:val="24"/>
+                <w:lang w:eastAsia="en-US"/>
+              </w:rPr>
+            </w:pPr>
+            <w:r>
+              <w:rPr>
+                <w:rFonts w:ascii="Arial" w:hAnsi="Arial" w:cs="Arial"/>
+                <w:sz w:val="18"/>
+                <w:szCs w:val="24"/>
+                <w:lang w:eastAsia="en-US"/>
+              </w:rPr>
+              <w:t>К</w:t>
+            </w:r>
+            <w:r>
+              <w:rPr>
+                <w:rFonts w:ascii="Arial" w:hAnsi="Arial" w:cs="Arial"/>
+                <w:sz w:val="18"/>
+                <w:szCs w:val="24"/>
+                <w:lang w:eastAsia="en-US"/>
+              </w:rPr>
+              <w:t>алиброва</w:t>
+            </w:r>
+            <w:r>
+              <w:rPr>
+                <w:rFonts w:ascii="Arial" w:hAnsi="Arial" w:cs="Arial"/>
+                <w:sz w:val="18"/>
+                <w:szCs w:val="24"/>
+                <w:lang w:eastAsia="en-US"/>
+              </w:rPr>
+              <w:t>л</w:t>
+            </w:r>
+            <w:r>
+              <w:rPr>
+                <w:rFonts w:ascii="Arial" w:hAnsi="Arial" w:cs="Arial"/>
+                <w:sz w:val="18"/>
+                <w:szCs w:val="24"/>
+                <w:lang w:eastAsia="en-US"/>
+              </w:rPr>
+              <w:t xml:space="preserve"> аудио тракт </w:t>
+            </w:r>
+            <w:r>
+              <w:rPr>
+                <w:rFonts w:ascii="Arial" w:hAnsi="Arial" w:cs="Arial"/>
+                <w:sz w:val="18"/>
+                <w:szCs w:val="24"/>
+                <w:lang w:eastAsia="en-US"/>
+              </w:rPr>
+              <w:t>изделий</w:t>
+            </w:r>
+            <w:r>
+              <w:rPr>
+                <w:rFonts w:ascii="Arial" w:hAnsi="Arial" w:cs="Arial"/>
+                <w:sz w:val="18"/>
+                <w:szCs w:val="24"/>
+                <w:lang w:eastAsia="en-US"/>
+              </w:rPr>
+              <w:t>, готов</w:t>
+            </w:r>
+            <w:r>
+              <w:rPr>
+                <w:rFonts w:ascii="Arial" w:hAnsi="Arial" w:cs="Arial"/>
+                <w:sz w:val="18"/>
+                <w:szCs w:val="24"/>
+                <w:lang w:eastAsia="en-US"/>
+              </w:rPr>
+              <w:t>ил</w:t>
+            </w:r>
+            <w:r>
+              <w:rPr>
+                <w:rFonts w:ascii="Arial" w:hAnsi="Arial" w:cs="Arial"/>
+                <w:sz w:val="18"/>
+                <w:szCs w:val="24"/>
+                <w:lang w:eastAsia="en-US"/>
+              </w:rPr>
+              <w:t xml:space="preserve"> автомобил</w:t>
+            </w:r>
+            <w:r>
+              <w:rPr>
+                <w:rFonts w:ascii="Arial" w:hAnsi="Arial" w:cs="Arial"/>
+                <w:sz w:val="18"/>
+                <w:szCs w:val="24"/>
+                <w:lang w:eastAsia="en-US"/>
+              </w:rPr>
+              <w:t>и</w:t>
+            </w:r>
+            <w:r>
+              <w:rPr>
+                <w:rFonts w:ascii="Arial" w:hAnsi="Arial" w:cs="Arial"/>
+                <w:sz w:val="18"/>
+                <w:szCs w:val="24"/>
+                <w:lang w:eastAsia="en-US"/>
+              </w:rPr>
+              <w:t xml:space="preserve"> к сертификации и сопровожд</w:t>
+            </w:r>
+            <w:r>
+              <w:rPr>
+                <w:rFonts w:ascii="Arial" w:hAnsi="Arial" w:cs="Arial"/>
+                <w:sz w:val="18"/>
+                <w:szCs w:val="24"/>
+                <w:lang w:eastAsia="en-US"/>
+              </w:rPr>
+              <w:t>ал</w:t>
+            </w:r>
+            <w:r>
+              <w:rPr>
+                <w:rFonts w:ascii="Arial" w:hAnsi="Arial" w:cs="Arial"/>
+                <w:sz w:val="18"/>
+                <w:szCs w:val="24"/>
+                <w:lang w:eastAsia="en-US"/>
+              </w:rPr>
+              <w:t xml:space="preserve"> сертификации.</w:t>
             </w:r>
           </w:p>
           <w:p>
@@ -1561,7 +2217,7 @@
         <w:tc>
           <w:tcPr>
             <w:tcW w:w="8102" w:type="dxa"/>
-            <w:gridSpan w:val="2"/>
+            <w:gridSpan w:val="3"/>
             <w:tcMar>
               <w:top w:w="0" w:type="dxa"/>
               <w:left w:w="0" w:type="dxa"/>
@@ -1661,8 +2317,8 @@
                 <w:b/>
                 <w:bCs/>
                 <w:color w:val="333333"/>
-                <w:sz w:val="21"/>
-                <w:szCs w:val="21"/>
+                <w:sz w:val="20"/>
+                <w:szCs w:val="20"/>
                 <w:shd w:val="clear" w:color="auto" w:fill="FFFFFF"/>
                 <w:lang w:eastAsia="en-US"/>
               </w:rPr>
@@ -1673,8 +2329,8 @@
                 <w:b/>
                 <w:bCs/>
                 <w:color w:val="333333"/>
-                <w:sz w:val="21"/>
-                <w:szCs w:val="21"/>
+                <w:sz w:val="20"/>
+                <w:szCs w:val="20"/>
                 <w:shd w:val="clear" w:color="auto" w:fill="FFFFFF"/>
                 <w:lang w:eastAsia="en-US"/>
               </w:rPr>
@@ -1701,12 +2357,12 @@
               <w:rPr>
                 <w:rFonts w:ascii="Arial" w:hAnsi="Arial" w:cs="Arial"/>
                 <w:color w:val="333333"/>
-                <w:sz w:val="18"/>
-                <w:szCs w:val="18"/>
+                <w:sz w:val="20"/>
+                <w:szCs w:val="20"/>
                 <w:shd w:val="clear" w:color="auto" w:fill="FFFFFF"/>
                 <w:lang w:eastAsia="en-US"/>
               </w:rPr>
-              <w:t xml:space="preserve">- Работа с маршрутизаторами, коммутаторами, телефонными станциями, видеосерверами Cisco, </w:t>
+              <w:t>-</w:t>
             </w:r>
             <w:r>
               <w:rPr>
@@ -1715,6 +2371,17 @@
                 <w:sz w:val="18"/>
                 <w:szCs w:val="18"/>
                 <w:shd w:val="clear" w:color="auto" w:fill="FFFFFF"/>
+                <w:lang w:eastAsia="en-US"/>
+              </w:rPr>
+              <w:t xml:space="preserve"> Работа с маршрутизаторами, коммутаторами, телефонными станциями, видеосерверами Cisco, </w:t>
+            </w:r>
+            <w:r>
+              <w:rPr>
+                <w:rFonts w:ascii="Arial" w:hAnsi="Arial" w:cs="Arial"/>
+                <w:color w:val="333333"/>
+                <w:sz w:val="18"/>
+                <w:szCs w:val="18"/>
+                <w:shd w:val="clear" w:color="auto" w:fill="FFFFFF"/>
                 <w:lang w:val="en-US" w:eastAsia="en-US"/>
               </w:rPr>
               <w:t>Polycom</w:t>
@@ -1750,7 +2417,55 @@
                 <w:shd w:val="clear" w:color="auto" w:fill="FFFFFF"/>
                 <w:lang w:eastAsia="en-US"/>
               </w:rPr>
-              <w:t>, Juniper, Extreme, Huawei, MikroTik.</w:t>
+              <w:t xml:space="preserve">, </w:t>
+            </w:r>
+            <w:proofErr w:type="spellStart"/>
+            <w:r>
+              <w:rPr>
+                <w:rFonts w:ascii="Arial" w:hAnsi="Arial" w:cs="Arial"/>
+                <w:color w:val="333333"/>
+                <w:sz w:val="18"/>
+                <w:szCs w:val="18"/>
+                <w:shd w:val="clear" w:color="auto" w:fill="FFFFFF"/>
+                <w:lang w:eastAsia="en-US"/>
+              </w:rPr>
+              <w:t>Juniper</w:t>
+            </w:r>
+            <w:proofErr w:type="spellEnd"/>
+            <w:r>
+              <w:rPr>
+                <w:rFonts w:ascii="Arial" w:hAnsi="Arial" w:cs="Arial"/>
+                <w:color w:val="333333"/>
+                <w:sz w:val="18"/>
+                <w:szCs w:val="18"/>
+                <w:shd w:val="clear" w:color="auto" w:fill="FFFFFF"/>
+                <w:lang w:eastAsia="en-US"/>
+              </w:rPr>
+              <w:t xml:space="preserve">, Extreme, Huawei, </w:t>
+            </w:r>
+            <w:proofErr w:type="spellStart"/>
+            <w:r>
+              <w:rPr>
+                <w:rFonts w:ascii="Arial" w:hAnsi="Arial" w:cs="Arial"/>
+                <w:color w:val="333333"/>
+                <w:sz w:val="18"/>
+                <w:szCs w:val="18"/>
+                <w:shd w:val="clear" w:color="auto" w:fill="FFFFFF"/>
+                <w:lang w:eastAsia="en-US"/>
+              </w:rPr>
+              <w:t>MikroTik</w:t>
+            </w:r>
+            <w:proofErr w:type="spellEnd"/>
+            <w:r>
+              <w:rPr>
+                <w:rFonts w:ascii="Arial" w:hAnsi="Arial" w:cs="Arial"/>
+                <w:color w:val="333333"/>
+                <w:sz w:val="18"/>
+                <w:szCs w:val="18"/>
+                <w:shd w:val="clear" w:color="auto" w:fill="FFFFFF"/>
+                <w:lang w:eastAsia="en-US"/>
+              </w:rPr>
+              <w:t>.</w:t>
             </w:r>
           </w:p>
           <w:p>
@@ -1778,7 +2493,55 @@
                 <w:shd w:val="clear" w:color="auto" w:fill="FFFFFF"/>
                 <w:lang w:eastAsia="en-US"/>
               </w:rPr>
-              <w:t>- Знание протоколов: NAT, PAT, DHCP, NTP, ARP, SNMP, LACP, GRE, PPPoE, ACL, RIP, OSPF, EIGRP, STP‚ IGMP‚ QoS.</w:t>
+              <w:t xml:space="preserve">- Знание протоколов: NAT, PAT, DHCP, NTP, ARP, SNMP, LACP, GRE, </w:t>
+            </w:r>
+            <w:proofErr w:type="spellStart"/>
+            <w:r>
+              <w:rPr>
+                <w:rFonts w:ascii="Arial" w:hAnsi="Arial" w:cs="Arial"/>
+                <w:color w:val="333333"/>
+                <w:sz w:val="18"/>
+                <w:szCs w:val="18"/>
+                <w:shd w:val="clear" w:color="auto" w:fill="FFFFFF"/>
+                <w:lang w:eastAsia="en-US"/>
+              </w:rPr>
+              <w:t>PPPoE</w:t>
+            </w:r>
+            <w:proofErr w:type="spellEnd"/>
+            <w:r>
+              <w:rPr>
+                <w:rFonts w:ascii="Arial" w:hAnsi="Arial" w:cs="Arial"/>
+                <w:color w:val="333333"/>
+                <w:sz w:val="18"/>
+                <w:szCs w:val="18"/>
+                <w:shd w:val="clear" w:color="auto" w:fill="FFFFFF"/>
+                <w:lang w:eastAsia="en-US"/>
+              </w:rPr>
+              <w:t xml:space="preserve">, ACL, RIP, OSPF, EIGRP, STP‚ IGMP‚ </w:t>
+            </w:r>
+            <w:proofErr w:type="spellStart"/>
+            <w:r>
+              <w:rPr>
+                <w:rFonts w:ascii="Arial" w:hAnsi="Arial" w:cs="Arial"/>
+                <w:color w:val="333333"/>
+                <w:sz w:val="18"/>
+                <w:szCs w:val="18"/>
+                <w:shd w:val="clear" w:color="auto" w:fill="FFFFFF"/>
+                <w:lang w:eastAsia="en-US"/>
+              </w:rPr>
+              <w:t>QoS</w:t>
+            </w:r>
+            <w:proofErr w:type="spellEnd"/>
+            <w:r>
+              <w:rPr>
+                <w:rFonts w:ascii="Arial" w:hAnsi="Arial" w:cs="Arial"/>
+                <w:color w:val="333333"/>
+                <w:sz w:val="18"/>
+                <w:szCs w:val="18"/>
+                <w:shd w:val="clear" w:color="auto" w:fill="FFFFFF"/>
+                <w:lang w:eastAsia="en-US"/>
+              </w:rPr>
+              <w:t>.</w:t>
             </w:r>
           </w:p>
           <w:p>
@@ -1880,16 +2643,6 @@
           </w:p>
           <w:p>
             <w:pPr>
-              <w:rPr>
-                <w:rFonts w:ascii="Arial" w:hAnsi="Arial" w:cs="Arial"/>
-                <w:sz w:val="24"/>
-                <w:szCs w:val="24"/>
-                <w:lang w:eastAsia="en-US"/>
-              </w:rPr>
-            </w:pPr>
-          </w:p>
-          <w:p>
-            <w:pPr>
               <w:jc w:val="center"/>
               <w:rPr>
                 <w:rFonts w:ascii="Arial" w:hAnsi="Arial" w:cs="Arial"/>
@@ -1944,7 +2697,7 @@
         <w:tc>
           <w:tcPr>
             <w:tcW w:w="8102" w:type="dxa"/>
-            <w:gridSpan w:val="2"/>
+            <w:gridSpan w:val="3"/>
             <w:tcMar>
               <w:top w:w="0" w:type="dxa"/>
               <w:left w:w="0" w:type="dxa"/>
@@ -2084,16 +2837,36 @@
                 <w:szCs w:val="24"/>
                 <w:lang w:eastAsia="en-US"/>
               </w:rPr>
-              <w:t>, ф</w:t>
-            </w:r>
-            <w:r>
-              <w:rPr>
-                <w:rFonts w:ascii="Arial" w:hAnsi="Arial" w:cs="Arial"/>
-                <w:sz w:val="18"/>
-                <w:szCs w:val="24"/>
-                <w:lang w:eastAsia="en-US"/>
-              </w:rPr>
-              <w:t>отометрирование приборов и источников света</w:t>
+              <w:t xml:space="preserve">, </w:t>
+            </w:r>
+            <w:proofErr w:type="spellStart"/>
+            <w:r>
+              <w:rPr>
+                <w:rFonts w:ascii="Arial" w:hAnsi="Arial" w:cs="Arial"/>
+                <w:sz w:val="18"/>
+                <w:szCs w:val="24"/>
+                <w:lang w:eastAsia="en-US"/>
+              </w:rPr>
+              <w:t>ф</w:t>
+            </w:r>
+            <w:r>
+              <w:rPr>
+                <w:rFonts w:ascii="Arial" w:hAnsi="Arial" w:cs="Arial"/>
+                <w:sz w:val="18"/>
+                <w:szCs w:val="24"/>
+                <w:lang w:eastAsia="en-US"/>
+              </w:rPr>
+              <w:t>отометрирование</w:t>
+            </w:r>
+            <w:proofErr w:type="spellEnd"/>
+            <w:r>
+              <w:rPr>
+                <w:rFonts w:ascii="Arial" w:hAnsi="Arial" w:cs="Arial"/>
+                <w:sz w:val="18"/>
+                <w:szCs w:val="24"/>
+                <w:lang w:eastAsia="en-US"/>
+              </w:rPr>
+              <w:t xml:space="preserve"> приборов и источников света</w:t>
             </w:r>
           </w:p>
         </w:tc>
@@ -2102,7 +2875,7 @@
         <w:tc>
           <w:tcPr>
             <w:tcW w:w="9256" w:type="dxa"/>
-            <w:gridSpan w:val="4"/>
+            <w:gridSpan w:val="5"/>
             <w:tcMar>
               <w:top w:w="0" w:type="dxa"/>
               <w:left w:w="0" w:type="dxa"/>
@@ -2157,65 +2930,6 @@
               </w:rPr>
               <w:t>Инженер</w:t>
             </w:r>
-          </w:p>
-        </w:tc>
-      </w:tr>
-      <w:tr>
-        <w:tc>
-          <w:tcPr>
-            <w:tcW w:w="9256" w:type="dxa"/>
-            <w:gridSpan w:val="4"/>
-            <w:tcMar>
-              <w:top w:w="0" w:type="dxa"/>
-              <w:left w:w="0" w:type="dxa"/>
-              <w:bottom w:w="0" w:type="dxa"/>
-              <w:right w:w="0" w:type="dxa"/>
-            </w:tcMar>
-          </w:tcPr>
-          <w:p>
-            <w:pPr>
-              <w:widowControl w:val="0"/>
-              <w:autoSpaceDE w:val="0"/>
-              <w:autoSpaceDN w:val="0"/>
-              <w:adjustRightInd w:val="0"/>
-              <w:spacing w:after="0" w:line="220" w:lineRule="atLeast"/>
-              <w:rPr>
-                <w:rFonts w:ascii="Arial" w:hAnsi="Arial" w:cs="Arial"/>
-                <w:color w:val="BFBFBF" w:themeColor="background1" w:themeShade="BF"/>
-                <w:szCs w:val="24"/>
-                <w:lang w:eastAsia="en-US"/>
-              </w:rPr>
-            </w:pPr>
-          </w:p>
-        </w:tc>
-      </w:tr>
-      <w:tr>
-        <w:tc>
-          <w:tcPr>
-            <w:tcW w:w="9256" w:type="dxa"/>
-            <w:gridSpan w:val="4"/>
-            <w:tcMar>
-              <w:top w:w="0" w:type="dxa"/>
-              <w:left w:w="0" w:type="dxa"/>
-              <w:bottom w:w="0" w:type="dxa"/>
-              <w:right w:w="0" w:type="dxa"/>
-            </w:tcMar>
-          </w:tcPr>
-          <w:p>
-            <w:pPr>
-              <w:widowControl w:val="0"/>
-              <w:autoSpaceDE w:val="0"/>
-              <w:autoSpaceDN w:val="0"/>
-              <w:adjustRightInd w:val="0"/>
-              <w:spacing w:after="0" w:line="220" w:lineRule="atLeast"/>
-              <w:rPr>
-                <w:rFonts w:ascii="Arial" w:hAnsi="Arial" w:cs="Arial"/>
-                <w:color w:val="707070"/>
-                <w:sz w:val="16"/>
-                <w:szCs w:val="24"/>
-                <w:lang w:eastAsia="en-US"/>
-              </w:rPr>
-            </w:pPr>
           </w:p>
         </w:tc>
       </w:tr>
@@ -2260,7 +2974,7 @@
         <w:tc>
           <w:tcPr>
             <w:tcW w:w="8122" w:type="dxa"/>
-            <w:gridSpan w:val="3"/>
+            <w:gridSpan w:val="4"/>
             <w:tcMar>
               <w:top w:w="0" w:type="dxa"/>
               <w:left w:w="0" w:type="dxa"/>
@@ -2278,8 +2992,8 @@
               <w:rPr>
                 <w:rFonts w:ascii="Arial" w:hAnsi="Arial" w:cs="Arial"/>
                 <w:b/>
-                <w:sz w:val="24"/>
-                <w:szCs w:val="24"/>
+                <w:sz w:val="20"/>
+                <w:szCs w:val="20"/>
                 <w:lang w:val="en-US" w:eastAsia="en-US"/>
               </w:rPr>
             </w:pPr>
@@ -2287,8 +3001,8 @@
               <w:rPr>
                 <w:rFonts w:ascii="Arial" w:hAnsi="Arial" w:cs="Arial"/>
                 <w:b/>
-                <w:sz w:val="24"/>
-                <w:szCs w:val="24"/>
+                <w:sz w:val="20"/>
+                <w:szCs w:val="20"/>
                 <w:lang w:val="en-US" w:eastAsia="en-US"/>
               </w:rPr>
               <w:t>OTUS C++ Developer. Professional</w:t>
@@ -2337,7 +3051,7 @@
         <w:tc>
           <w:tcPr>
             <w:tcW w:w="8122" w:type="dxa"/>
-            <w:gridSpan w:val="3"/>
+            <w:gridSpan w:val="4"/>
             <w:tcMar>
               <w:top w:w="0" w:type="dxa"/>
               <w:left w:w="0" w:type="dxa"/>
@@ -2355,8 +3069,8 @@
               <w:rPr>
                 <w:rFonts w:ascii="Arial" w:hAnsi="Arial" w:cs="Arial"/>
                 <w:b/>
-                <w:sz w:val="24"/>
-                <w:szCs w:val="24"/>
+                <w:sz w:val="20"/>
+                <w:szCs w:val="20"/>
                 <w:lang w:val="en-US" w:eastAsia="en-US"/>
               </w:rPr>
             </w:pPr>
@@ -2364,8 +3078,8 @@
               <w:rPr>
                 <w:rFonts w:ascii="Arial" w:hAnsi="Arial" w:cs="Arial"/>
                 <w:b/>
-                <w:sz w:val="24"/>
-                <w:szCs w:val="24"/>
+                <w:sz w:val="20"/>
+                <w:szCs w:val="20"/>
                 <w:lang w:val="en-US" w:eastAsia="en-US"/>
               </w:rPr>
               <w:t>OTUS C++ Developer. Basic</w:t>
@@ -2414,7 +3128,7 @@
         <w:tc>
           <w:tcPr>
             <w:tcW w:w="8122" w:type="dxa"/>
-            <w:gridSpan w:val="3"/>
+            <w:gridSpan w:val="4"/>
             <w:tcMar>
               <w:top w:w="0" w:type="dxa"/>
               <w:left w:w="0" w:type="dxa"/>
@@ -2432,8 +3146,8 @@
               <w:rPr>
                 <w:rFonts w:ascii="Arial" w:hAnsi="Arial" w:cs="Arial"/>
                 <w:b/>
-                <w:sz w:val="24"/>
-                <w:szCs w:val="24"/>
+                <w:sz w:val="20"/>
+                <w:szCs w:val="20"/>
                 <w:lang w:val="en-US" w:eastAsia="en-US"/>
               </w:rPr>
             </w:pPr>
@@ -2441,8 +3155,8 @@
               <w:rPr>
                 <w:rFonts w:ascii="Arial" w:hAnsi="Arial" w:cs="Arial"/>
                 <w:b/>
-                <w:sz w:val="24"/>
-                <w:szCs w:val="24"/>
+                <w:sz w:val="20"/>
+                <w:szCs w:val="20"/>
                 <w:lang w:eastAsia="en-US"/>
               </w:rPr>
               <w:t>Яндекс курсы С++</w:t>
@@ -2506,7 +3220,7 @@
         <w:tc>
           <w:tcPr>
             <w:tcW w:w="8122" w:type="dxa"/>
-            <w:gridSpan w:val="3"/>
+            <w:gridSpan w:val="4"/>
             <w:tcMar>
               <w:top w:w="0" w:type="dxa"/>
               <w:left w:w="0" w:type="dxa"/>
@@ -2524,8 +3238,8 @@
               <w:spacing w:after="0" w:line="280" w:lineRule="atLeast"/>
               <w:rPr>
                 <w:rFonts w:ascii="Arial" w:hAnsi="Arial" w:cs="Arial"/>
-                <w:sz w:val="24"/>
-                <w:szCs w:val="24"/>
+                <w:sz w:val="20"/>
+                <w:szCs w:val="20"/>
                 <w:lang w:eastAsia="en-US"/>
               </w:rPr>
             </w:pPr>
@@ -2533,8 +3247,8 @@
               <w:rPr>
                 <w:rFonts w:ascii="Arial" w:hAnsi="Arial" w:cs="Arial"/>
                 <w:b/>
-                <w:sz w:val="24"/>
-                <w:szCs w:val="24"/>
+                <w:sz w:val="20"/>
+                <w:szCs w:val="20"/>
                 <w:lang w:eastAsia="en-US"/>
               </w:rPr>
               <w:t>МЭИ(ТУ) – Московский энергетический институт (технический университет)</w:t>
@@ -2549,75 +3263,38 @@
               <w:spacing w:after="0" w:line="260" w:lineRule="atLeast"/>
               <w:rPr>
                 <w:rFonts w:ascii="Arial" w:hAnsi="Arial" w:cs="Arial"/>
-                <w:sz w:val="24"/>
-                <w:szCs w:val="24"/>
-                <w:lang w:eastAsia="en-US"/>
-              </w:rPr>
-            </w:pPr>
-            <w:r>
-              <w:rPr>
-                <w:rFonts w:ascii="Arial" w:hAnsi="Arial" w:cs="Arial"/>
-                <w:sz w:val="24"/>
-                <w:szCs w:val="24"/>
+                <w:sz w:val="20"/>
+                <w:szCs w:val="20"/>
+                <w:lang w:eastAsia="en-US"/>
+              </w:rPr>
+            </w:pPr>
+            <w:r>
+              <w:rPr>
+                <w:rFonts w:ascii="Arial" w:hAnsi="Arial" w:cs="Arial"/>
+                <w:sz w:val="20"/>
+                <w:szCs w:val="20"/>
+                <w:lang w:eastAsia="en-US"/>
+              </w:rPr>
+              <w:t>Кафедра «</w:t>
+            </w:r>
+            <w:r>
+              <w:rPr>
+                <w:rFonts w:ascii="Arial" w:hAnsi="Arial" w:cs="Arial"/>
+                <w:sz w:val="20"/>
+                <w:szCs w:val="20"/>
                 <w:lang w:eastAsia="en-US"/>
               </w:rPr>
               <w:t>Электроника и микроэлектроника</w:t>
             </w:r>
-          </w:p>
-        </w:tc>
-      </w:tr>
-      <w:tr>
-        <w:tc>
-          <w:tcPr>
-            <w:tcW w:w="1134" w:type="dxa"/>
-            <w:tcMar>
-              <w:top w:w="0" w:type="dxa"/>
-              <w:left w:w="0" w:type="dxa"/>
-              <w:bottom w:w="0" w:type="dxa"/>
-              <w:right w:w="0" w:type="dxa"/>
-            </w:tcMar>
-          </w:tcPr>
-          <w:p>
-            <w:pPr>
-              <w:widowControl w:val="0"/>
-              <w:autoSpaceDE w:val="0"/>
-              <w:autoSpaceDN w:val="0"/>
-              <w:adjustRightInd w:val="0"/>
-              <w:spacing w:before="250" w:after="0" w:line="220" w:lineRule="atLeast"/>
-              <w:rPr>
-                <w:rFonts w:ascii="Arial" w:hAnsi="Arial" w:cs="Arial"/>
-                <w:sz w:val="24"/>
-                <w:szCs w:val="24"/>
-                <w:lang w:eastAsia="en-US"/>
-              </w:rPr>
-            </w:pPr>
-          </w:p>
-        </w:tc>
-        <w:tc>
-          <w:tcPr>
-            <w:tcW w:w="8122" w:type="dxa"/>
-            <w:gridSpan w:val="3"/>
-            <w:tcMar>
-              <w:top w:w="0" w:type="dxa"/>
-              <w:left w:w="0" w:type="dxa"/>
-              <w:bottom w:w="0" w:type="dxa"/>
-              <w:right w:w="0" w:type="dxa"/>
-            </w:tcMar>
-          </w:tcPr>
-          <w:p>
-            <w:pPr>
-              <w:widowControl w:val="0"/>
-              <w:autoSpaceDE w:val="0"/>
-              <w:autoSpaceDN w:val="0"/>
-              <w:adjustRightInd w:val="0"/>
-              <w:spacing w:after="0" w:line="260" w:lineRule="atLeast"/>
-              <w:rPr>
-                <w:rFonts w:ascii="Arial" w:hAnsi="Arial" w:cs="Arial"/>
-                <w:sz w:val="24"/>
-                <w:szCs w:val="24"/>
-                <w:lang w:eastAsia="en-US"/>
-              </w:rPr>
-            </w:pPr>
+            <w:r>
+              <w:rPr>
+                <w:rFonts w:ascii="Arial" w:hAnsi="Arial" w:cs="Arial"/>
+                <w:sz w:val="20"/>
+                <w:szCs w:val="20"/>
+                <w:lang w:eastAsia="en-US"/>
+              </w:rPr>
+              <w:t>»</w:t>
+            </w:r>
           </w:p>
         </w:tc>
       </w:tr>
@@ -2625,7 +3302,7 @@
         <w:tc>
           <w:tcPr>
             <w:tcW w:w="9256" w:type="dxa"/>
-            <w:gridSpan w:val="4"/>
+            <w:gridSpan w:val="5"/>
             <w:tcMar>
               <w:top w:w="0" w:type="dxa"/>
               <w:left w:w="0" w:type="dxa"/>
@@ -2704,7 +3381,7 @@
         <w:tc>
           <w:tcPr>
             <w:tcW w:w="8122" w:type="dxa"/>
-            <w:gridSpan w:val="3"/>
+            <w:gridSpan w:val="4"/>
             <w:tcMar>
               <w:top w:w="0" w:type="dxa"/>
               <w:left w:w="0" w:type="dxa"/>
@@ -2824,7 +3501,7 @@
         <w:tc>
           <w:tcPr>
             <w:tcW w:w="8122" w:type="dxa"/>
-            <w:gridSpan w:val="3"/>
+            <w:gridSpan w:val="4"/>
             <w:tcMar>
               <w:top w:w="0" w:type="dxa"/>
               <w:left w:w="0" w:type="dxa"/>
@@ -2847,16 +3524,16 @@
               <w:spacing w:after="60" w:line="260" w:lineRule="atLeast"/>
               <w:rPr>
                 <w:rFonts w:ascii="Arial" w:hAnsi="Arial" w:cs="Arial"/>
-                <w:sz w:val="20"/>
-                <w:szCs w:val="20"/>
-                <w:lang w:eastAsia="en-US"/>
-              </w:rPr>
-            </w:pPr>
-            <w:r>
-              <w:rPr>
-                <w:rFonts w:ascii="Arial" w:hAnsi="Arial" w:cs="Arial"/>
-                <w:sz w:val="18"/>
-                <w:szCs w:val="24"/>
+                <w:sz w:val="18"/>
+                <w:szCs w:val="18"/>
+                <w:lang w:val="en-US" w:eastAsia="en-US"/>
+              </w:rPr>
+            </w:pPr>
+            <w:r>
+              <w:rPr>
+                <w:rFonts w:ascii="Arial" w:hAnsi="Arial" w:cs="Arial"/>
+                <w:sz w:val="18"/>
+                <w:szCs w:val="18"/>
                 <w:shd w:val="clear" w:color="auto" w:fill="E6E6E6"/>
                 <w:lang w:val="en-US" w:eastAsia="en-US"/>
               </w:rPr>
@@ -2866,9 +3543,9 @@
               <w:rPr>
                 <w:rFonts w:ascii="Arial" w:hAnsi="Arial" w:cs="Arial"/>
                 <w:sz w:val="18"/>
-                <w:szCs w:val="24"/>
+                <w:szCs w:val="18"/>
                 <w:shd w:val="clear" w:color="auto" w:fill="E6E6E6"/>
-                <w:lang w:eastAsia="en-US"/>
+                <w:lang w:val="en-US" w:eastAsia="en-US"/>
               </w:rPr>
               <w:t>/</w:t>
             </w:r>
@@ -2876,39 +3553,81 @@
               <w:rPr>
                 <w:rFonts w:ascii="Arial" w:hAnsi="Arial" w:cs="Arial"/>
                 <w:sz w:val="18"/>
-                <w:szCs w:val="24"/>
+                <w:szCs w:val="18"/>
                 <w:shd w:val="clear" w:color="auto" w:fill="E6E6E6"/>
                 <w:lang w:val="en-US" w:eastAsia="en-US"/>
               </w:rPr>
-              <w:t>C</w:t>
-            </w:r>
-            <w:r>
-              <w:rPr>
-                <w:rFonts w:ascii="Arial" w:hAnsi="Arial" w:cs="Arial"/>
-                <w:sz w:val="18"/>
-                <w:szCs w:val="24"/>
+              <w:t xml:space="preserve">C++, boost, </w:t>
+            </w:r>
+            <w:proofErr w:type="spellStart"/>
+            <w:r>
+              <w:rPr>
+                <w:rFonts w:ascii="Arial" w:hAnsi="Arial" w:cs="Arial"/>
+                <w:sz w:val="18"/>
+                <w:szCs w:val="18"/>
                 <w:shd w:val="clear" w:color="auto" w:fill="E6E6E6"/>
-                <w:lang w:eastAsia="en-US"/>
-              </w:rPr>
-              <w:t xml:space="preserve">++, </w:t>
-            </w:r>
-            <w:r>
-              <w:rPr>
-                <w:rFonts w:ascii="Arial" w:hAnsi="Arial" w:cs="Arial"/>
-                <w:sz w:val="18"/>
-                <w:szCs w:val="24"/>
+                <w:lang w:val="en-US" w:eastAsia="en-US"/>
+              </w:rPr>
+              <w:t>CMake</w:t>
+            </w:r>
+            <w:proofErr w:type="spellEnd"/>
+            <w:r>
+              <w:rPr>
+                <w:rFonts w:ascii="Arial" w:hAnsi="Arial" w:cs="Arial"/>
+                <w:sz w:val="18"/>
+                <w:szCs w:val="18"/>
                 <w:shd w:val="clear" w:color="auto" w:fill="E6E6E6"/>
                 <w:lang w:val="en-US" w:eastAsia="en-US"/>
               </w:rPr>
-              <w:t>boost</w:t>
-            </w:r>
-            <w:r>
-              <w:rPr>
-                <w:rFonts w:ascii="Arial" w:hAnsi="Arial" w:cs="Arial"/>
-                <w:sz w:val="18"/>
-                <w:szCs w:val="24"/>
+              <w:t xml:space="preserve">, </w:t>
+            </w:r>
+            <w:r>
+              <w:rPr>
+                <w:rFonts w:ascii="Arial" w:hAnsi="Arial" w:cs="Arial"/>
+                <w:sz w:val="18"/>
+                <w:szCs w:val="18"/>
                 <w:shd w:val="clear" w:color="auto" w:fill="E6E6E6"/>
-                <w:lang w:eastAsia="en-US"/>
+                <w:lang w:val="en-US" w:eastAsia="en-US"/>
+              </w:rPr>
+              <w:t xml:space="preserve">GUI, </w:t>
+            </w:r>
+            <w:r>
+              <w:rPr>
+                <w:rFonts w:ascii="Arial" w:hAnsi="Arial" w:cs="Arial"/>
+                <w:sz w:val="18"/>
+                <w:szCs w:val="18"/>
+                <w:shd w:val="clear" w:color="auto" w:fill="E6E6E6"/>
+                <w:lang w:eastAsia="en-US"/>
+              </w:rPr>
+              <w:t>графический</w:t>
+            </w:r>
+            <w:r>
+              <w:rPr>
+                <w:rFonts w:ascii="Arial" w:hAnsi="Arial" w:cs="Arial"/>
+                <w:sz w:val="18"/>
+                <w:szCs w:val="18"/>
+                <w:shd w:val="clear" w:color="auto" w:fill="E6E6E6"/>
+                <w:lang w:val="en-US" w:eastAsia="en-US"/>
+              </w:rPr>
+              <w:t xml:space="preserve"> </w:t>
+            </w:r>
+            <w:r>
+              <w:rPr>
+                <w:rFonts w:ascii="Arial" w:hAnsi="Arial" w:cs="Arial"/>
+                <w:sz w:val="18"/>
+                <w:szCs w:val="18"/>
+                <w:shd w:val="clear" w:color="auto" w:fill="E6E6E6"/>
+                <w:lang w:eastAsia="en-US"/>
+              </w:rPr>
+              <w:t>интерфейс</w:t>
+            </w:r>
+            <w:r>
+              <w:rPr>
+                <w:rFonts w:ascii="Arial" w:hAnsi="Arial" w:cs="Arial"/>
+                <w:sz w:val="18"/>
+                <w:szCs w:val="18"/>
+                <w:shd w:val="clear" w:color="auto" w:fill="E6E6E6"/>
+                <w:lang w:val="en-US" w:eastAsia="en-US"/>
               </w:rPr>
               <w:t xml:space="preserve">, </w:t>
             </w:r>
@@ -2916,19 +3635,19 @@
               <w:rPr>
                 <w:rFonts w:ascii="Arial" w:hAnsi="Arial" w:cs="Arial"/>
                 <w:sz w:val="18"/>
-                <w:szCs w:val="24"/>
+                <w:szCs w:val="18"/>
                 <w:shd w:val="clear" w:color="auto" w:fill="E6E6E6"/>
                 <w:lang w:val="en-US" w:eastAsia="en-US"/>
               </w:rPr>
-              <w:t>CMake</w:t>
-            </w:r>
-            <w:r>
-              <w:rPr>
-                <w:rFonts w:ascii="Arial" w:hAnsi="Arial" w:cs="Arial"/>
-                <w:sz w:val="18"/>
-                <w:szCs w:val="24"/>
+              <w:t>Qt widgets, Qt QML, git</w:t>
+            </w:r>
+            <w:r>
+              <w:rPr>
+                <w:rFonts w:ascii="Arial" w:hAnsi="Arial" w:cs="Arial"/>
+                <w:sz w:val="18"/>
+                <w:szCs w:val="18"/>
                 <w:shd w:val="clear" w:color="auto" w:fill="E6E6E6"/>
-                <w:lang w:eastAsia="en-US"/>
+                <w:lang w:val="en-US" w:eastAsia="en-US"/>
               </w:rPr>
               <w:t xml:space="preserve">, </w:t>
             </w:r>
@@ -2936,305 +3655,85 @@
               <w:rPr>
                 <w:rFonts w:ascii="Arial" w:hAnsi="Arial" w:cs="Arial"/>
                 <w:sz w:val="18"/>
-                <w:szCs w:val="24"/>
+                <w:szCs w:val="18"/>
+                <w:lang w:val="en-US" w:eastAsia="en-US"/>
+              </w:rPr>
+              <w:t xml:space="preserve">UART, USB, SPI, </w:t>
+            </w:r>
+            <w:proofErr w:type="spellStart"/>
+            <w:r>
+              <w:rPr>
+                <w:rFonts w:ascii="Arial" w:hAnsi="Arial" w:cs="Arial"/>
+                <w:sz w:val="18"/>
+                <w:szCs w:val="18"/>
+                <w:lang w:val="en-US" w:eastAsia="en-US"/>
+              </w:rPr>
+              <w:t>WiFi</w:t>
+            </w:r>
+            <w:proofErr w:type="spellEnd"/>
+            <w:r>
+              <w:rPr>
+                <w:rFonts w:ascii="Arial" w:hAnsi="Arial" w:cs="Arial"/>
+                <w:sz w:val="18"/>
+                <w:szCs w:val="18"/>
+                <w:lang w:val="en-US" w:eastAsia="en-US"/>
+              </w:rPr>
+              <w:t>,</w:t>
+            </w:r>
+            <w:r>
+              <w:rPr>
+                <w:rFonts w:ascii="Arial" w:hAnsi="Arial" w:cs="Arial"/>
+                <w:sz w:val="18"/>
+                <w:szCs w:val="18"/>
+                <w:lang w:val="en-US" w:eastAsia="en-US"/>
+              </w:rPr>
+              <w:t xml:space="preserve"> </w:t>
+            </w:r>
+            <w:r>
+              <w:rPr>
+                <w:rFonts w:ascii="Arial" w:hAnsi="Arial" w:cs="Arial"/>
+                <w:sz w:val="18"/>
+                <w:szCs w:val="18"/>
+                <w:lang w:val="en-US" w:eastAsia="en-US"/>
+              </w:rPr>
+              <w:t>ESP</w:t>
+            </w:r>
+            <w:r>
+              <w:rPr>
+                <w:rFonts w:ascii="Arial" w:hAnsi="Arial" w:cs="Arial"/>
+                <w:sz w:val="18"/>
+                <w:szCs w:val="18"/>
+                <w:lang w:val="en-US" w:eastAsia="en-US"/>
+              </w:rPr>
+              <w:t>32,</w:t>
+            </w:r>
+            <w:r>
+              <w:rPr>
+                <w:rFonts w:ascii="Arial" w:hAnsi="Arial" w:cs="Arial"/>
+                <w:sz w:val="18"/>
+                <w:szCs w:val="18"/>
+                <w:lang w:val="en-US" w:eastAsia="en-US"/>
+              </w:rPr>
+              <w:t xml:space="preserve"> </w:t>
+            </w:r>
+            <w:r>
+              <w:rPr>
+                <w:rFonts w:ascii="Arial" w:hAnsi="Arial" w:cs="Arial"/>
+                <w:sz w:val="18"/>
+                <w:szCs w:val="18"/>
                 <w:shd w:val="clear" w:color="auto" w:fill="E6E6E6"/>
                 <w:lang w:val="en-US" w:eastAsia="en-US"/>
               </w:rPr>
-              <w:t>GUI</w:t>
-            </w:r>
-            <w:r>
-              <w:rPr>
-                <w:rFonts w:ascii="Arial" w:hAnsi="Arial" w:cs="Arial"/>
-                <w:sz w:val="18"/>
-                <w:szCs w:val="24"/>
-                <w:shd w:val="clear" w:color="auto" w:fill="E6E6E6"/>
-                <w:lang w:eastAsia="en-US"/>
-              </w:rPr>
-              <w:t xml:space="preserve">, </w:t>
-            </w:r>
-            <w:r>
-              <w:rPr>
-                <w:rFonts w:ascii="Arial" w:hAnsi="Arial" w:cs="Arial"/>
-                <w:sz w:val="18"/>
-                <w:szCs w:val="24"/>
-                <w:shd w:val="clear" w:color="auto" w:fill="E6E6E6"/>
-                <w:lang w:eastAsia="en-US"/>
-              </w:rPr>
-              <w:t xml:space="preserve">графический интерфейс, </w:t>
-            </w:r>
-            <w:r>
-              <w:rPr>
-                <w:rFonts w:ascii="Arial" w:hAnsi="Arial" w:cs="Arial"/>
-                <w:sz w:val="18"/>
-                <w:szCs w:val="24"/>
-                <w:shd w:val="clear" w:color="auto" w:fill="E6E6E6"/>
-                <w:lang w:val="en-US" w:eastAsia="en-US"/>
-              </w:rPr>
-              <w:t>Qt</w:t>
-            </w:r>
-            <w:r>
-              <w:rPr>
-                <w:rFonts w:ascii="Arial" w:hAnsi="Arial" w:cs="Arial"/>
-                <w:sz w:val="18"/>
-                <w:szCs w:val="24"/>
-                <w:shd w:val="clear" w:color="auto" w:fill="E6E6E6"/>
-                <w:lang w:eastAsia="en-US"/>
-              </w:rPr>
-              <w:t xml:space="preserve"> </w:t>
-            </w:r>
-            <w:r>
-              <w:rPr>
-                <w:rFonts w:ascii="Arial" w:hAnsi="Arial" w:cs="Arial"/>
-                <w:sz w:val="18"/>
-                <w:szCs w:val="24"/>
-                <w:shd w:val="clear" w:color="auto" w:fill="E6E6E6"/>
-                <w:lang w:val="en-US" w:eastAsia="en-US"/>
-              </w:rPr>
-              <w:t>widgets</w:t>
-            </w:r>
-            <w:r>
-              <w:rPr>
-                <w:rFonts w:ascii="Arial" w:hAnsi="Arial" w:cs="Arial"/>
-                <w:sz w:val="18"/>
-                <w:szCs w:val="24"/>
-                <w:shd w:val="clear" w:color="auto" w:fill="E6E6E6"/>
-                <w:lang w:eastAsia="en-US"/>
-              </w:rPr>
-              <w:t xml:space="preserve">, </w:t>
-            </w:r>
-            <w:r>
-              <w:rPr>
-                <w:rFonts w:ascii="Arial" w:hAnsi="Arial" w:cs="Arial"/>
-                <w:sz w:val="18"/>
-                <w:szCs w:val="24"/>
-                <w:shd w:val="clear" w:color="auto" w:fill="E6E6E6"/>
-                <w:lang w:val="en-US" w:eastAsia="en-US"/>
-              </w:rPr>
-              <w:t>Qt</w:t>
-            </w:r>
-            <w:r>
-              <w:rPr>
-                <w:rFonts w:ascii="Arial" w:hAnsi="Arial" w:cs="Arial"/>
-                <w:sz w:val="18"/>
-                <w:szCs w:val="24"/>
-                <w:shd w:val="clear" w:color="auto" w:fill="E6E6E6"/>
-                <w:lang w:eastAsia="en-US"/>
-              </w:rPr>
-              <w:t xml:space="preserve"> </w:t>
-            </w:r>
-            <w:r>
-              <w:rPr>
-                <w:rFonts w:ascii="Arial" w:hAnsi="Arial" w:cs="Arial"/>
-                <w:sz w:val="18"/>
-                <w:szCs w:val="24"/>
-                <w:shd w:val="clear" w:color="auto" w:fill="E6E6E6"/>
-                <w:lang w:val="en-US" w:eastAsia="en-US"/>
-              </w:rPr>
-              <w:t>QML</w:t>
-            </w:r>
-            <w:r>
-              <w:rPr>
-                <w:rFonts w:ascii="Arial" w:hAnsi="Arial" w:cs="Arial"/>
-                <w:sz w:val="18"/>
-                <w:szCs w:val="24"/>
-                <w:shd w:val="clear" w:color="auto" w:fill="E6E6E6"/>
-                <w:lang w:eastAsia="en-US"/>
-              </w:rPr>
-              <w:t xml:space="preserve">, </w:t>
-            </w:r>
-            <w:r>
-              <w:rPr>
-                <w:rFonts w:ascii="Arial" w:hAnsi="Arial" w:cs="Arial"/>
-                <w:sz w:val="18"/>
-                <w:szCs w:val="24"/>
-                <w:shd w:val="clear" w:color="auto" w:fill="E6E6E6"/>
-                <w:lang w:val="en-US" w:eastAsia="en-US"/>
-              </w:rPr>
-              <w:t>git</w:t>
-            </w:r>
-            <w:r>
-              <w:rPr>
-                <w:rFonts w:ascii="Arial" w:hAnsi="Arial" w:cs="Arial"/>
-                <w:sz w:val="18"/>
-                <w:szCs w:val="24"/>
-                <w:shd w:val="clear" w:color="auto" w:fill="E6E6E6"/>
-                <w:lang w:eastAsia="en-US"/>
-              </w:rPr>
-              <w:t xml:space="preserve">, </w:t>
-            </w:r>
-            <w:r>
-              <w:rPr>
-                <w:rFonts w:ascii="Arial" w:hAnsi="Arial" w:cs="Arial"/>
-                <w:sz w:val="20"/>
-                <w:szCs w:val="20"/>
-                <w:lang w:val="en-US" w:eastAsia="en-US"/>
-              </w:rPr>
-              <w:t>UART</w:t>
-            </w:r>
-            <w:r>
-              <w:rPr>
-                <w:rFonts w:ascii="Arial" w:hAnsi="Arial" w:cs="Arial"/>
-                <w:sz w:val="20"/>
-                <w:szCs w:val="20"/>
-                <w:lang w:eastAsia="en-US"/>
-              </w:rPr>
-              <w:t xml:space="preserve">, </w:t>
-            </w:r>
-            <w:r>
-              <w:rPr>
-                <w:rFonts w:ascii="Arial" w:hAnsi="Arial" w:cs="Arial"/>
-                <w:sz w:val="20"/>
-                <w:szCs w:val="20"/>
-                <w:lang w:val="en-US" w:eastAsia="en-US"/>
-              </w:rPr>
-              <w:t>USB</w:t>
-            </w:r>
-            <w:r>
-              <w:rPr>
-                <w:rFonts w:ascii="Arial" w:hAnsi="Arial" w:cs="Arial"/>
-                <w:sz w:val="20"/>
-                <w:szCs w:val="20"/>
-                <w:lang w:eastAsia="en-US"/>
-              </w:rPr>
-              <w:t xml:space="preserve">, </w:t>
-            </w:r>
-            <w:r>
-              <w:rPr>
-                <w:rFonts w:ascii="Arial" w:hAnsi="Arial" w:cs="Arial"/>
-                <w:sz w:val="20"/>
-                <w:szCs w:val="20"/>
-                <w:lang w:val="en-US" w:eastAsia="en-US"/>
-              </w:rPr>
-              <w:t>SPI</w:t>
-            </w:r>
-            <w:r>
-              <w:rPr>
-                <w:rFonts w:ascii="Arial" w:hAnsi="Arial" w:cs="Arial"/>
-                <w:sz w:val="20"/>
-                <w:szCs w:val="20"/>
-                <w:lang w:eastAsia="en-US"/>
-              </w:rPr>
-              <w:t xml:space="preserve">, </w:t>
-            </w:r>
-            <w:r>
-              <w:rPr>
-                <w:rFonts w:ascii="Arial" w:hAnsi="Arial" w:cs="Arial"/>
-                <w:sz w:val="20"/>
-                <w:szCs w:val="20"/>
-                <w:lang w:val="en-US" w:eastAsia="en-US"/>
-              </w:rPr>
-              <w:t>WiFi</w:t>
-            </w:r>
-            <w:r>
-              <w:rPr>
-                <w:rFonts w:ascii="Arial" w:hAnsi="Arial" w:cs="Arial"/>
-                <w:sz w:val="20"/>
-                <w:szCs w:val="20"/>
-                <w:lang w:eastAsia="en-US"/>
-              </w:rPr>
-              <w:t xml:space="preserve"> (через АТ команды), </w:t>
-            </w:r>
-            <w:r>
-              <w:rPr>
-                <w:rFonts w:ascii="Arial" w:hAnsi="Arial" w:cs="Arial"/>
-                <w:sz w:val="18"/>
-                <w:szCs w:val="24"/>
-                <w:shd w:val="clear" w:color="auto" w:fill="E6E6E6"/>
-                <w:lang w:val="en-US" w:eastAsia="en-US"/>
-              </w:rPr>
-              <w:t>STM</w:t>
-            </w:r>
-            <w:r>
-              <w:rPr>
-                <w:rFonts w:ascii="Arial" w:hAnsi="Arial" w:cs="Arial"/>
-                <w:sz w:val="18"/>
-                <w:szCs w:val="24"/>
-                <w:shd w:val="clear" w:color="auto" w:fill="E6E6E6"/>
-                <w:lang w:eastAsia="en-US"/>
-              </w:rPr>
-              <w:t>32</w:t>
-            </w:r>
-            <w:r>
-              <w:rPr>
-                <w:rFonts w:ascii="Arial" w:hAnsi="Arial" w:cs="Arial"/>
-                <w:sz w:val="18"/>
-                <w:szCs w:val="24"/>
-                <w:shd w:val="clear" w:color="auto" w:fill="E6E6E6"/>
-                <w:lang w:eastAsia="en-US"/>
-              </w:rPr>
-              <w:t xml:space="preserve">, </w:t>
-            </w:r>
-            <w:r>
-              <w:rPr>
-                <w:rFonts w:ascii="Arial" w:hAnsi="Arial" w:cs="Arial"/>
-                <w:sz w:val="20"/>
-                <w:szCs w:val="20"/>
-                <w:lang w:val="en-US" w:eastAsia="en-US"/>
-              </w:rPr>
-              <w:t>CAN</w:t>
-            </w:r>
-            <w:r>
-              <w:rPr>
-                <w:rFonts w:ascii="Arial" w:hAnsi="Arial" w:cs="Arial"/>
-                <w:sz w:val="20"/>
-                <w:szCs w:val="20"/>
-                <w:lang w:eastAsia="en-US"/>
-              </w:rPr>
-              <w:t xml:space="preserve">, </w:t>
-            </w:r>
-            <w:r>
-              <w:rPr>
-                <w:rFonts w:ascii="Arial" w:hAnsi="Arial" w:cs="Arial"/>
-                <w:sz w:val="20"/>
-                <w:szCs w:val="20"/>
-                <w:lang w:val="en-US" w:eastAsia="en-US"/>
-              </w:rPr>
-              <w:t>Flash</w:t>
-            </w:r>
-            <w:r>
-              <w:rPr>
-                <w:rFonts w:ascii="Arial" w:hAnsi="Arial" w:cs="Arial"/>
-                <w:sz w:val="20"/>
-                <w:szCs w:val="20"/>
-                <w:lang w:eastAsia="en-US"/>
-              </w:rPr>
-              <w:t xml:space="preserve">, </w:t>
-            </w:r>
-            <w:r>
-              <w:rPr>
-                <w:rFonts w:ascii="Arial" w:hAnsi="Arial" w:cs="Arial"/>
-                <w:sz w:val="20"/>
-                <w:szCs w:val="20"/>
-                <w:lang w:val="en-US" w:eastAsia="en-US"/>
-              </w:rPr>
-              <w:t>Bare</w:t>
-            </w:r>
-            <w:r>
-              <w:rPr>
-                <w:rFonts w:ascii="Arial" w:hAnsi="Arial" w:cs="Arial"/>
-                <w:sz w:val="20"/>
-                <w:szCs w:val="20"/>
-                <w:lang w:eastAsia="en-US"/>
-              </w:rPr>
-              <w:t xml:space="preserve"> </w:t>
-            </w:r>
-            <w:r>
-              <w:rPr>
-                <w:rFonts w:ascii="Arial" w:hAnsi="Arial" w:cs="Arial"/>
-                <w:sz w:val="20"/>
-                <w:szCs w:val="20"/>
-                <w:lang w:val="en-US" w:eastAsia="en-US"/>
-              </w:rPr>
-              <w:t>metal</w:t>
-            </w:r>
-            <w:r>
-              <w:rPr>
-                <w:rFonts w:ascii="Arial" w:hAnsi="Arial" w:cs="Arial"/>
-                <w:sz w:val="20"/>
-                <w:szCs w:val="20"/>
-                <w:lang w:eastAsia="en-US"/>
-              </w:rPr>
-              <w:t xml:space="preserve">,  </w:t>
+              <w:t xml:space="preserve">STM32, </w:t>
+            </w:r>
+            <w:r>
+              <w:rPr>
+                <w:rFonts w:ascii="Arial" w:hAnsi="Arial" w:cs="Arial"/>
+                <w:sz w:val="18"/>
+                <w:szCs w:val="18"/>
+                <w:lang w:val="en-US" w:eastAsia="en-US"/>
+              </w:rPr>
+              <w:t xml:space="preserve">CAN, Flash, Bare metal,  </w:t>
             </w:r>
           </w:p>
           <w:p>
@@ -3248,7 +3747,7 @@
                 <w:rFonts w:ascii="Arial" w:hAnsi="Arial" w:cs="Arial"/>
                 <w:sz w:val="24"/>
                 <w:szCs w:val="24"/>
-                <w:lang w:eastAsia="en-US"/>
+                <w:lang w:val="en-US" w:eastAsia="en-US"/>
               </w:rPr>
             </w:pPr>
           </w:p>
@@ -3258,7 +3757,7 @@
         <w:tc>
           <w:tcPr>
             <w:tcW w:w="9256" w:type="dxa"/>
-            <w:gridSpan w:val="4"/>
+            <w:gridSpan w:val="5"/>
             <w:tcMar>
               <w:top w:w="0" w:type="dxa"/>
               <w:left w:w="0" w:type="dxa"/>
@@ -3340,7 +3839,7 @@
         <w:tc>
           <w:tcPr>
             <w:tcW w:w="8122" w:type="dxa"/>
-            <w:gridSpan w:val="3"/>
+            <w:gridSpan w:val="4"/>
             <w:tcMar>
               <w:top w:w="0" w:type="dxa"/>
               <w:left w:w="0" w:type="dxa"/>
@@ -3397,6 +3896,61 @@
               <w:spacing w:after="0" w:line="260" w:lineRule="atLeast"/>
               <w:rPr>
                 <w:rFonts w:ascii="Arial" w:hAnsi="Arial" w:cs="Arial"/>
+                <w:sz w:val="18"/>
+                <w:szCs w:val="18"/>
+                <w:lang w:eastAsia="en-US"/>
+              </w:rPr>
+            </w:pPr>
+            <w:r>
+              <w:rPr>
+                <w:rFonts w:ascii="Arial" w:hAnsi="Arial" w:cs="Arial"/>
+                <w:sz w:val="18"/>
+                <w:szCs w:val="18"/>
+                <w:lang w:eastAsia="en-US"/>
+              </w:rPr>
+              <w:t>Программист С/С++. Разработка приложений для ПК, разработка прошивок для контроллеров.</w:t>
+            </w:r>
+            <w:r>
+              <w:rPr>
+                <w:rFonts w:ascii="Arial" w:hAnsi="Arial" w:cs="Arial"/>
+                <w:sz w:val="18"/>
+                <w:szCs w:val="18"/>
+                <w:lang w:eastAsia="en-US"/>
+              </w:rPr>
+              <w:t xml:space="preserve"> </w:t>
+            </w:r>
+            <w:r>
+              <w:rPr>
+                <w:rFonts w:ascii="Arial" w:hAnsi="Arial" w:cs="Arial"/>
+                <w:color w:val="000000"/>
+                <w:sz w:val="18"/>
+                <w:szCs w:val="18"/>
+                <w:shd w:val="clear" w:color="auto" w:fill="FFFFFF"/>
+                <w:lang w:val="en-US"/>
+              </w:rPr>
+              <w:t xml:space="preserve">Interested to work as a C, C++, Qt </w:t>
+            </w:r>
+            <w:r>
+              <w:rPr>
+                <w:rStyle w:val="a6"/>
+                <w:rFonts w:ascii="Arial" w:hAnsi="Arial" w:cs="Arial"/>
+                <w:color w:val="111111"/>
+                <w:sz w:val="18"/>
+                <w:szCs w:val="18"/>
+                <w:lang w:val="en-US"/>
+              </w:rPr>
+              <w:t>developer</w:t>
+            </w:r>
+          </w:p>
+          <w:p>
+            <w:pPr>
+              <w:widowControl w:val="0"/>
+              <w:autoSpaceDE w:val="0"/>
+              <w:autoSpaceDN w:val="0"/>
+              <w:adjustRightInd w:val="0"/>
+              <w:spacing w:after="0" w:line="260" w:lineRule="atLeast"/>
+              <w:rPr>
+                <w:rFonts w:ascii="Arial" w:hAnsi="Arial" w:cs="Arial"/>
                 <w:sz w:val="24"/>
                 <w:szCs w:val="24"/>
                 <w:lang w:eastAsia="en-US"/>
@@ -3409,38 +3963,8 @@
                 <w:szCs w:val="24"/>
                 <w:lang w:eastAsia="en-US"/>
               </w:rPr>
-              <w:t>Программист С/С++. Разработка приложений для ПК, разработка прошивок для контроллеров.</w:t>
-            </w:r>
-          </w:p>
-          <w:p>
-            <w:pPr>
-              <w:widowControl w:val="0"/>
-              <w:autoSpaceDE w:val="0"/>
-              <w:autoSpaceDN w:val="0"/>
-              <w:adjustRightInd w:val="0"/>
-              <w:spacing w:after="0" w:line="260" w:lineRule="atLeast"/>
-              <w:rPr>
-                <w:rFonts w:ascii="Arial" w:hAnsi="Arial" w:cs="Arial"/>
-                <w:sz w:val="24"/>
-                <w:szCs w:val="24"/>
-                <w:lang w:eastAsia="en-US"/>
-              </w:rPr>
-            </w:pPr>
-          </w:p>
-          <w:p>
-            <w:pPr>
-              <w:widowControl w:val="0"/>
-              <w:autoSpaceDE w:val="0"/>
-              <w:autoSpaceDN w:val="0"/>
-              <w:adjustRightInd w:val="0"/>
-              <w:spacing w:after="0" w:line="260" w:lineRule="atLeast"/>
-              <w:rPr>
-                <w:rFonts w:ascii="Arial" w:hAnsi="Arial" w:cs="Arial"/>
-                <w:sz w:val="24"/>
-                <w:szCs w:val="24"/>
-                <w:lang w:eastAsia="en-US"/>
-              </w:rPr>
-            </w:pPr>
+              <w:t xml:space="preserve"> </w:t>
+            </w:r>
           </w:p>
           <w:p>
             <w:pPr>
@@ -3464,7 +3988,6 @@
                 <w:szCs w:val="24"/>
                 <w:lang w:eastAsia="en-US"/>
               </w:rPr>
-              <w:lastRenderedPageBreak/>
               <w:t>Мотивация</w:t>
             </w:r>
             <w:r>
@@ -3494,17 +4017,37 @@
             <w:r>
               <w:rPr>
                 <w:rFonts w:ascii="Arial" w:hAnsi="Arial" w:cs="Arial"/>
-                <w:sz w:val="24"/>
-                <w:szCs w:val="24"/>
-                <w:lang w:eastAsia="en-US"/>
-              </w:rPr>
-              <w:t>На текущей работе в должности акустика между проектов было много свободного времени, стало скучно просто сидеть в офисе, и я занялся ардуино в качестве хобби. Со временем хобби перер</w:t>
-            </w:r>
-            <w:r>
-              <w:rPr>
-                <w:rFonts w:ascii="Arial" w:hAnsi="Arial" w:cs="Arial"/>
-                <w:sz w:val="24"/>
-                <w:szCs w:val="24"/>
+                <w:sz w:val="18"/>
+                <w:szCs w:val="18"/>
+                <w:lang w:eastAsia="en-US"/>
+              </w:rPr>
+              <w:t xml:space="preserve">На текущей работе в должности акустика между проектов было много свободного времени, стало скучно просто сидеть в офисе, и я занялся </w:t>
+            </w:r>
+            <w:proofErr w:type="spellStart"/>
+            <w:r>
+              <w:rPr>
+                <w:rFonts w:ascii="Arial" w:hAnsi="Arial" w:cs="Arial"/>
+                <w:sz w:val="18"/>
+                <w:szCs w:val="18"/>
+                <w:lang w:eastAsia="en-US"/>
+              </w:rPr>
+              <w:t>ардуино</w:t>
+            </w:r>
+            <w:proofErr w:type="spellEnd"/>
+            <w:r>
+              <w:rPr>
+                <w:rFonts w:ascii="Arial" w:hAnsi="Arial" w:cs="Arial"/>
+                <w:sz w:val="18"/>
+                <w:szCs w:val="18"/>
+                <w:lang w:eastAsia="en-US"/>
+              </w:rPr>
+              <w:t xml:space="preserve"> в качестве хобби. Со временем хобби перер</w:t>
+            </w:r>
+            <w:r>
+              <w:rPr>
+                <w:rFonts w:ascii="Arial" w:hAnsi="Arial" w:cs="Arial"/>
+                <w:sz w:val="18"/>
+                <w:szCs w:val="18"/>
                 <w:lang w:eastAsia="en-US"/>
               </w:rPr>
               <w:t>о</w:t>
@@ -3512,8 +4055,8 @@
             <w:r>
               <w:rPr>
                 <w:rFonts w:ascii="Arial" w:hAnsi="Arial" w:cs="Arial"/>
-                <w:sz w:val="24"/>
-                <w:szCs w:val="24"/>
+                <w:sz w:val="18"/>
+                <w:szCs w:val="18"/>
                 <w:lang w:eastAsia="en-US"/>
               </w:rPr>
               <w:t>сло сначала в отлад</w:t>
@@ -3521,8 +4064,8 @@
             <w:r>
               <w:rPr>
                 <w:rFonts w:ascii="Arial" w:hAnsi="Arial" w:cs="Arial"/>
-                <w:sz w:val="24"/>
-                <w:szCs w:val="24"/>
+                <w:sz w:val="18"/>
+                <w:szCs w:val="18"/>
                 <w:lang w:eastAsia="en-US"/>
               </w:rPr>
               <w:t>очные платы</w:t>
@@ -3530,8 +4073,8 @@
             <w:r>
               <w:rPr>
                 <w:rFonts w:ascii="Arial" w:hAnsi="Arial" w:cs="Arial"/>
-                <w:sz w:val="24"/>
-                <w:szCs w:val="24"/>
+                <w:sz w:val="18"/>
+                <w:szCs w:val="18"/>
                 <w:lang w:eastAsia="en-US"/>
               </w:rPr>
               <w:t xml:space="preserve"> </w:t>
@@ -3539,8 +4082,8 @@
             <w:r>
               <w:rPr>
                 <w:rFonts w:ascii="Arial" w:hAnsi="Arial" w:cs="Arial"/>
-                <w:sz w:val="24"/>
-                <w:szCs w:val="24"/>
+                <w:sz w:val="18"/>
+                <w:szCs w:val="18"/>
                 <w:lang w:val="en-US" w:eastAsia="en-US"/>
               </w:rPr>
               <w:t>STM</w:t>
@@ -3548,26 +4091,17 @@
             <w:r>
               <w:rPr>
                 <w:rFonts w:ascii="Arial" w:hAnsi="Arial" w:cs="Arial"/>
-                <w:sz w:val="24"/>
-                <w:szCs w:val="24"/>
-                <w:lang w:eastAsia="en-US"/>
-              </w:rPr>
-              <w:t xml:space="preserve"> </w:t>
-            </w:r>
-            <w:r>
-              <w:rPr>
-                <w:rFonts w:ascii="Arial" w:hAnsi="Arial" w:cs="Arial"/>
-                <w:sz w:val="24"/>
-                <w:szCs w:val="24"/>
-                <w:lang w:eastAsia="en-US"/>
-              </w:rPr>
-              <w:t xml:space="preserve">и </w:t>
-            </w:r>
-            <w:r>
-              <w:rPr>
-                <w:rFonts w:ascii="Arial" w:hAnsi="Arial" w:cs="Arial"/>
-                <w:sz w:val="24"/>
-                <w:szCs w:val="24"/>
+                <w:sz w:val="18"/>
+                <w:szCs w:val="18"/>
+                <w:lang w:eastAsia="en-US"/>
+              </w:rPr>
+              <w:t xml:space="preserve"> и </w:t>
+            </w:r>
+            <w:r>
+              <w:rPr>
+                <w:rFonts w:ascii="Arial" w:hAnsi="Arial" w:cs="Arial"/>
+                <w:sz w:val="18"/>
+                <w:szCs w:val="18"/>
                 <w:lang w:val="en-US" w:eastAsia="en-US"/>
               </w:rPr>
               <w:t>C</w:t>
@@ -3575,8 +4109,8 @@
             <w:r>
               <w:rPr>
                 <w:rFonts w:ascii="Arial" w:hAnsi="Arial" w:cs="Arial"/>
-                <w:sz w:val="24"/>
-                <w:szCs w:val="24"/>
+                <w:sz w:val="18"/>
+                <w:szCs w:val="18"/>
                 <w:lang w:eastAsia="en-US"/>
               </w:rPr>
               <w:t xml:space="preserve">и, потом в боевой проект на разработанной плате с контроллером </w:t>
@@ -3584,8 +4118,8 @@
             <w:r>
               <w:rPr>
                 <w:rFonts w:ascii="Arial" w:hAnsi="Arial" w:cs="Arial"/>
-                <w:sz w:val="24"/>
-                <w:szCs w:val="24"/>
+                <w:sz w:val="18"/>
+                <w:szCs w:val="18"/>
                 <w:lang w:val="en-US" w:eastAsia="en-US"/>
               </w:rPr>
               <w:t>STM</w:t>
@@ -3593,26 +4127,17 @@
             <w:r>
               <w:rPr>
                 <w:rFonts w:ascii="Arial" w:hAnsi="Arial" w:cs="Arial"/>
-                <w:sz w:val="24"/>
-                <w:szCs w:val="24"/>
-                <w:lang w:eastAsia="en-US"/>
-              </w:rPr>
-              <w:t xml:space="preserve">, </w:t>
-            </w:r>
-            <w:r>
-              <w:rPr>
-                <w:rFonts w:ascii="Arial" w:hAnsi="Arial" w:cs="Arial"/>
-                <w:sz w:val="24"/>
-                <w:szCs w:val="24"/>
-                <w:lang w:eastAsia="en-US"/>
-              </w:rPr>
-              <w:t xml:space="preserve">и далее в софт для </w:t>
-            </w:r>
-            <w:r>
-              <w:rPr>
-                <w:rFonts w:ascii="Arial" w:hAnsi="Arial" w:cs="Arial"/>
-                <w:sz w:val="24"/>
-                <w:szCs w:val="24"/>
+                <w:sz w:val="18"/>
+                <w:szCs w:val="18"/>
+                <w:lang w:eastAsia="en-US"/>
+              </w:rPr>
+              <w:t xml:space="preserve">, и далее в софт для </w:t>
+            </w:r>
+            <w:r>
+              <w:rPr>
+                <w:rFonts w:ascii="Arial" w:hAnsi="Arial" w:cs="Arial"/>
+                <w:sz w:val="18"/>
+                <w:szCs w:val="18"/>
                 <w:lang w:val="en-US" w:eastAsia="en-US"/>
               </w:rPr>
               <w:t>windows</w:t>
@@ -3620,8 +4145,8 @@
             <w:r>
               <w:rPr>
                 <w:rFonts w:ascii="Arial" w:hAnsi="Arial" w:cs="Arial"/>
-                <w:sz w:val="24"/>
-                <w:szCs w:val="24"/>
+                <w:sz w:val="18"/>
+                <w:szCs w:val="18"/>
                 <w:lang w:eastAsia="en-US"/>
               </w:rPr>
               <w:t xml:space="preserve"> (написанный на </w:t>
@@ -3629,8 +4154,8 @@
             <w:r>
               <w:rPr>
                 <w:rFonts w:ascii="Arial" w:hAnsi="Arial" w:cs="Arial"/>
-                <w:sz w:val="24"/>
-                <w:szCs w:val="24"/>
+                <w:sz w:val="18"/>
+                <w:szCs w:val="18"/>
                 <w:lang w:val="en-US" w:eastAsia="en-US"/>
               </w:rPr>
               <w:t>Qt</w:t>
@@ -3638,26 +4163,17 @@
             <w:r>
               <w:rPr>
                 <w:rFonts w:ascii="Arial" w:hAnsi="Arial" w:cs="Arial"/>
-                <w:sz w:val="24"/>
-                <w:szCs w:val="24"/>
-                <w:lang w:eastAsia="en-US"/>
-              </w:rPr>
-              <w:t xml:space="preserve">) </w:t>
-            </w:r>
-            <w:r>
-              <w:rPr>
-                <w:rFonts w:ascii="Arial" w:hAnsi="Arial" w:cs="Arial"/>
-                <w:sz w:val="24"/>
-                <w:szCs w:val="24"/>
-                <w:lang w:eastAsia="en-US"/>
-              </w:rPr>
-              <w:t>для работы испытат</w:t>
-            </w:r>
-            <w:r>
-              <w:rPr>
-                <w:rFonts w:ascii="Arial" w:hAnsi="Arial" w:cs="Arial"/>
-                <w:sz w:val="24"/>
-                <w:szCs w:val="24"/>
+                <w:sz w:val="18"/>
+                <w:szCs w:val="18"/>
+                <w:lang w:eastAsia="en-US"/>
+              </w:rPr>
+              <w:t>) для работы испытат</w:t>
+            </w:r>
+            <w:r>
+              <w:rPr>
+                <w:rFonts w:ascii="Arial" w:hAnsi="Arial" w:cs="Arial"/>
+                <w:sz w:val="18"/>
+                <w:szCs w:val="18"/>
                 <w:lang w:eastAsia="en-US"/>
               </w:rPr>
               <w:t>е</w:t>
@@ -3665,8 +4181,8 @@
             <w:r>
               <w:rPr>
                 <w:rFonts w:ascii="Arial" w:hAnsi="Arial" w:cs="Arial"/>
-                <w:sz w:val="24"/>
-                <w:szCs w:val="24"/>
+                <w:sz w:val="18"/>
+                <w:szCs w:val="18"/>
                 <w:lang w:eastAsia="en-US"/>
               </w:rPr>
               <w:t xml:space="preserve">лей </w:t>
@@ -3674,8 +4190,8 @@
             <w:r>
               <w:rPr>
                 <w:rFonts w:ascii="Arial" w:hAnsi="Arial" w:cs="Arial"/>
-                <w:sz w:val="24"/>
-                <w:szCs w:val="24"/>
+                <w:sz w:val="18"/>
+                <w:szCs w:val="18"/>
                 <w:lang w:val="en-US" w:eastAsia="en-US"/>
               </w:rPr>
               <w:t>c</w:t>
@@ -3683,26 +4199,17 @@
             <w:r>
               <w:rPr>
                 <w:rFonts w:ascii="Arial" w:hAnsi="Arial" w:cs="Arial"/>
-                <w:sz w:val="24"/>
-                <w:szCs w:val="24"/>
-                <w:lang w:eastAsia="en-US"/>
-              </w:rPr>
-              <w:t xml:space="preserve"> </w:t>
-            </w:r>
-            <w:r>
-              <w:rPr>
-                <w:rFonts w:ascii="Arial" w:hAnsi="Arial" w:cs="Arial"/>
-                <w:sz w:val="24"/>
-                <w:szCs w:val="24"/>
-                <w:lang w:eastAsia="en-US"/>
-              </w:rPr>
-              <w:t>полученным</w:t>
-            </w:r>
-            <w:r>
-              <w:rPr>
-                <w:rFonts w:ascii="Arial" w:hAnsi="Arial" w:cs="Arial"/>
-                <w:sz w:val="24"/>
-                <w:szCs w:val="24"/>
+                <w:sz w:val="18"/>
+                <w:szCs w:val="18"/>
+                <w:lang w:eastAsia="en-US"/>
+              </w:rPr>
+              <w:t xml:space="preserve"> полученным</w:t>
+            </w:r>
+            <w:r>
+              <w:rPr>
+                <w:rFonts w:ascii="Arial" w:hAnsi="Arial" w:cs="Arial"/>
+                <w:sz w:val="18"/>
+                <w:szCs w:val="18"/>
                 <w:lang w:eastAsia="en-US"/>
               </w:rPr>
               <w:t xml:space="preserve"> устройством. После в 2022 году мне сменили должность на старшего инженер</w:t>
@@ -3710,227 +4217,26 @@
             <w:r>
               <w:rPr>
                 <w:rFonts w:ascii="Arial" w:hAnsi="Arial" w:cs="Arial"/>
-                <w:sz w:val="24"/>
-                <w:szCs w:val="24"/>
-                <w:lang w:eastAsia="en-US"/>
-              </w:rPr>
-              <w:t>а программиста</w:t>
-            </w:r>
-            <w:r>
-              <w:rPr>
-                <w:rFonts w:ascii="Arial" w:hAnsi="Arial" w:cs="Arial"/>
-                <w:sz w:val="24"/>
-                <w:szCs w:val="24"/>
-                <w:lang w:eastAsia="en-US"/>
-              </w:rPr>
-              <w:t xml:space="preserve"> </w:t>
-            </w:r>
-            <w:r>
-              <w:rPr>
-                <w:rFonts w:ascii="Arial" w:hAnsi="Arial" w:cs="Arial"/>
-                <w:sz w:val="24"/>
-                <w:szCs w:val="24"/>
-                <w:lang w:eastAsia="en-US"/>
-              </w:rPr>
-              <w:t>и одобрили обучение на программиста С++.</w:t>
-            </w:r>
-          </w:p>
-          <w:tbl>
-            <w:tblPr>
-              <w:tblStyle w:val="a5"/>
-              <w:tblW w:w="0" w:type="auto"/>
-              <w:tblInd w:w="0" w:type="dxa"/>
-              <w:tblBorders>
-                <w:top w:val="none" w:sz="0" w:space="0" w:color="auto"/>
-                <w:left w:val="none" w:sz="0" w:space="0" w:color="auto"/>
-                <w:bottom w:val="none" w:sz="0" w:space="0" w:color="auto"/>
-                <w:right w:val="none" w:sz="0" w:space="0" w:color="auto"/>
-                <w:insideH w:val="none" w:sz="0" w:space="0" w:color="auto"/>
-                <w:insideV w:val="none" w:sz="0" w:space="0" w:color="auto"/>
-              </w:tblBorders>
-              <w:tblLayout w:type="fixed"/>
-              <w:tblLook w:val="04A0" w:firstRow="1" w:lastRow="0" w:firstColumn="1" w:lastColumn="0" w:noHBand="0" w:noVBand="1"/>
-            </w:tblPr>
-            <w:tblGrid>
-              <w:gridCol w:w="1277"/>
-              <w:gridCol w:w="6551"/>
-            </w:tblGrid>
-            <w:tr>
-              <w:tc>
-                <w:tcPr>
-                  <w:tcW w:w="1277" w:type="dxa"/>
-                </w:tcPr>
-                <w:p>
-                  <w:pPr>
-                    <w:widowControl w:val="0"/>
-                    <w:autoSpaceDE w:val="0"/>
-                    <w:autoSpaceDN w:val="0"/>
-                    <w:adjustRightInd w:val="0"/>
-                    <w:spacing w:after="0" w:line="260" w:lineRule="atLeast"/>
-                    <w:rPr>
-                      <w:rFonts w:ascii="Arial" w:hAnsi="Arial" w:cs="Arial"/>
-                      <w:lang w:eastAsia="en-US"/>
-                    </w:rPr>
-                  </w:pPr>
-                </w:p>
-              </w:tc>
-              <w:tc>
-                <w:tcPr>
-                  <w:tcW w:w="6551" w:type="dxa"/>
-                </w:tcPr>
-                <w:p>
-                  <w:pPr>
-                    <w:widowControl w:val="0"/>
-                    <w:autoSpaceDE w:val="0"/>
-                    <w:autoSpaceDN w:val="0"/>
-                    <w:adjustRightInd w:val="0"/>
-                    <w:spacing w:after="0" w:line="260" w:lineRule="atLeast"/>
-                    <w:rPr>
-                      <w:rFonts w:ascii="Arial" w:hAnsi="Arial" w:cs="Arial"/>
-                      <w:lang w:eastAsia="en-US"/>
-                    </w:rPr>
-                  </w:pPr>
-                </w:p>
-              </w:tc>
-            </w:tr>
-            <w:tr>
-              <w:tc>
-                <w:tcPr>
-                  <w:tcW w:w="1277" w:type="dxa"/>
-                </w:tcPr>
-                <w:p>
-                  <w:pPr>
-                    <w:widowControl w:val="0"/>
-                    <w:autoSpaceDE w:val="0"/>
-                    <w:autoSpaceDN w:val="0"/>
-                    <w:adjustRightInd w:val="0"/>
-                    <w:spacing w:after="0" w:line="260" w:lineRule="atLeast"/>
-                    <w:rPr>
-                      <w:rFonts w:ascii="Arial" w:hAnsi="Arial" w:cs="Arial"/>
-                      <w:lang w:eastAsia="en-US"/>
-                    </w:rPr>
-                  </w:pPr>
-                </w:p>
-              </w:tc>
-              <w:tc>
-                <w:tcPr>
-                  <w:tcW w:w="6551" w:type="dxa"/>
-                </w:tcPr>
-                <w:p>
-                  <w:pPr>
-                    <w:widowControl w:val="0"/>
-                    <w:autoSpaceDE w:val="0"/>
-                    <w:autoSpaceDN w:val="0"/>
-                    <w:adjustRightInd w:val="0"/>
-                    <w:spacing w:after="0" w:line="260" w:lineRule="atLeast"/>
-                    <w:rPr>
-                      <w:rFonts w:ascii="Arial" w:hAnsi="Arial" w:cs="Arial"/>
-                      <w:lang w:eastAsia="en-US"/>
-                    </w:rPr>
-                  </w:pPr>
-                </w:p>
-              </w:tc>
-            </w:tr>
-            <w:tr>
-              <w:tc>
-                <w:tcPr>
-                  <w:tcW w:w="1277" w:type="dxa"/>
-                </w:tcPr>
-                <w:p>
-                  <w:pPr>
-                    <w:widowControl w:val="0"/>
-                    <w:autoSpaceDE w:val="0"/>
-                    <w:autoSpaceDN w:val="0"/>
-                    <w:adjustRightInd w:val="0"/>
-                    <w:spacing w:after="0" w:line="260" w:lineRule="atLeast"/>
-                    <w:rPr>
-                      <w:rFonts w:ascii="Arial" w:hAnsi="Arial" w:cs="Arial"/>
-                      <w:lang w:eastAsia="en-US"/>
-                    </w:rPr>
-                  </w:pPr>
-                </w:p>
-              </w:tc>
-              <w:tc>
-                <w:tcPr>
-                  <w:tcW w:w="6551" w:type="dxa"/>
-                </w:tcPr>
-                <w:p>
-                  <w:pPr>
-                    <w:widowControl w:val="0"/>
-                    <w:autoSpaceDE w:val="0"/>
-                    <w:autoSpaceDN w:val="0"/>
-                    <w:adjustRightInd w:val="0"/>
-                    <w:spacing w:after="0" w:line="260" w:lineRule="atLeast"/>
-                    <w:rPr>
-                      <w:rFonts w:ascii="Arial" w:hAnsi="Arial" w:cs="Arial"/>
-                      <w:lang w:eastAsia="en-US"/>
-                    </w:rPr>
-                  </w:pPr>
-                </w:p>
-              </w:tc>
-            </w:tr>
-            <w:tr>
-              <w:tc>
-                <w:tcPr>
-                  <w:tcW w:w="1277" w:type="dxa"/>
-                </w:tcPr>
-                <w:p>
-                  <w:pPr>
-                    <w:widowControl w:val="0"/>
-                    <w:autoSpaceDE w:val="0"/>
-                    <w:autoSpaceDN w:val="0"/>
-                    <w:adjustRightInd w:val="0"/>
-                    <w:spacing w:after="0" w:line="260" w:lineRule="atLeast"/>
-                    <w:rPr>
-                      <w:rFonts w:ascii="Arial" w:hAnsi="Arial" w:cs="Arial"/>
-                      <w:lang w:eastAsia="en-US"/>
-                    </w:rPr>
-                  </w:pPr>
-                </w:p>
-              </w:tc>
-              <w:tc>
-                <w:tcPr>
-                  <w:tcW w:w="6551" w:type="dxa"/>
-                </w:tcPr>
-                <w:p>
-                  <w:pPr>
-                    <w:widowControl w:val="0"/>
-                    <w:autoSpaceDE w:val="0"/>
-                    <w:autoSpaceDN w:val="0"/>
-                    <w:adjustRightInd w:val="0"/>
-                    <w:spacing w:after="0" w:line="260" w:lineRule="atLeast"/>
-                    <w:rPr>
-                      <w:rFonts w:ascii="Arial" w:hAnsi="Arial" w:cs="Arial"/>
-                      <w:lang w:eastAsia="en-US"/>
-                    </w:rPr>
-                  </w:pPr>
-                </w:p>
-              </w:tc>
-            </w:tr>
-          </w:tbl>
-          <w:p>
-            <w:pPr>
-              <w:widowControl w:val="0"/>
-              <w:autoSpaceDE w:val="0"/>
-              <w:autoSpaceDN w:val="0"/>
-              <w:adjustRightInd w:val="0"/>
-              <w:spacing w:after="0" w:line="260" w:lineRule="atLeast"/>
-              <w:rPr>
-                <w:rFonts w:ascii="Arial" w:hAnsi="Arial" w:cs="Arial"/>
-                <w:sz w:val="24"/>
-                <w:szCs w:val="24"/>
-                <w:lang w:eastAsia="en-US"/>
-              </w:rPr>
-            </w:pPr>
+                <w:sz w:val="18"/>
+                <w:szCs w:val="18"/>
+                <w:lang w:eastAsia="en-US"/>
+              </w:rPr>
+              <w:t>а программиста и одобрили обучение на программиста С++.</w:t>
+            </w:r>
           </w:p>
         </w:tc>
       </w:tr>
     </w:tbl>
-    <w:p/>
-    <w:p/>
+    <w:p>
+      <w:pPr>
+        <w:rPr>
+          <w:rFonts w:ascii="Arial" w:hAnsi="Arial" w:cs="Arial"/>
+        </w:rPr>
+      </w:pPr>
+    </w:p>
     <w:sectPr>
       <w:pgSz w:w="11906" w:h="16838"/>
-      <w:pgMar w:top="993" w:right="850" w:bottom="1134" w:left="1701" w:header="708" w:footer="708" w:gutter="0"/>
+      <w:pgMar w:top="851" w:right="850" w:bottom="851" w:left="1701" w:header="708" w:footer="708" w:gutter="0"/>
       <w:cols w:space="708"/>
       <w:docGrid w:linePitch="360"/>
     </w:sectPr>
@@ -4536,6 +4842,17 @@
       </w:tblBorders>
     </w:tblPr>
   </w:style>
+  <w:style w:type="character" w:styleId="a6">
+    <w:name w:val="Strong"/>
+    <w:basedOn w:val="a0"/>
+    <w:uiPriority w:val="22"/>
+    <w:qFormat/>
+    <w:rsid w:val="00865102"/>
+    <w:rPr>
+      <w:b/>
+      <w:bCs/>
+    </w:rPr>
+  </w:style>
 </w:styles>
 </file>
 

</xml_diff>